<commit_message>
chapter 2 of dissertation started
</commit_message>
<xml_diff>
--- a/Docs/2_dissertation/Dissertation.docx
+++ b/Docs/2_dissertation/Dissertation.docx
@@ -521,7 +521,19 @@
         <w:rPr>
           <w:lang w:val="en-US"/>
         </w:rPr>
-        <w:t>Investors have previously found ways to obtain insight about the businesses listed on the market for as long as markets have existed in order to increase their investment returns. However, owning to the market and the pace at which transactions are conducted, this is not possible today. Simple statistical analysis of financial data can reveal certain trends, but in recent years, investment firms have increasingly turned to Artificial Intelligence (AI) systems to search for patterns in vast quantities of real-time equity and economic data.</w:t>
+        <w:t xml:space="preserve">Investors have previously found ways to obtain insight about the businesses listed on the market for as long as markets have existed in order to increase their investment returns. However, owning to the </w:t>
+      </w:r>
+      <w:r>
+        <w:rPr>
+          <w:lang w:val="en-US"/>
+        </w:rPr>
+        <w:t xml:space="preserve">size </w:t>
+      </w:r>
+      <w:r>
+        <w:rPr>
+          <w:lang w:val="en-US"/>
+        </w:rPr>
+        <w:t>market and the pace at which transactions are conducted, this is not possible today. Simple statistical analysis of financial data can reveal certain trends, but in recent years, investment firms have increasingly turned to Artificial Intelligence (AI) systems to search for patterns in vast quantities of real-time equity and economic data.</w:t>
       </w:r>
     </w:p>
     <w:p>
@@ -559,143 +571,7 @@
     </w:p>
     <w:p>
       <w:pPr>
-        <w:rPr>
-          <w:lang w:val="en-US"/>
-        </w:rPr>
-      </w:pPr>
-    </w:p>
-    <w:p>
-      <w:pPr>
-        <w:rPr>
-          <w:lang w:val="en-US"/>
-        </w:rPr>
-      </w:pPr>
-    </w:p>
-    <w:p>
-      <w:pPr>
-        <w:rPr>
-          <w:lang w:eastAsia="en-GB"/>
-        </w:rPr>
-      </w:pPr>
-      <w:r>
-        <w:rPr>
-          <w:lang w:eastAsia="en-GB"/>
-        </w:rPr>
-        <w:fldChar w:fldCharType="begin"/>
-      </w:r>
-      <w:r>
-        <w:rPr>
-          <w:lang w:eastAsia="en-GB"/>
-        </w:rPr>
-        <w:instrText xml:space="preserve"> INCLUDEPICTURE "https://cdn-gcp.marutitech.com/wp-media/2020/04/ee27c4be-use-cases-of-ai-and-machine-learning-in-finance.png" \* MERGEFORMATINET </w:instrText>
-      </w:r>
-      <w:r>
-        <w:rPr>
-          <w:lang w:eastAsia="en-GB"/>
-        </w:rPr>
-        <w:fldChar w:fldCharType="end"/>
-      </w:r>
-    </w:p>
-    <w:p>
-      <w:pPr>
-        <w:rPr>
-          <w:lang w:val="en-US"/>
-        </w:rPr>
-      </w:pPr>
-    </w:p>
-    <w:p>
-      <w:pPr>
-        <w:rPr>
-          <w:lang w:val="en-US"/>
-        </w:rPr>
-      </w:pPr>
-    </w:p>
-    <w:p>
-      <w:pPr>
-        <w:rPr>
-          <w:lang w:val="en-US"/>
-        </w:rPr>
-      </w:pPr>
-    </w:p>
-    <w:p>
-      <w:pPr>
-        <w:rPr>
-          <w:lang w:val="en-US"/>
-        </w:rPr>
-      </w:pPr>
-    </w:p>
-    <w:p>
-      <w:pPr>
-        <w:rPr>
-          <w:lang w:val="en-US"/>
-        </w:rPr>
-      </w:pPr>
-    </w:p>
-    <w:p>
-      <w:pPr>
-        <w:rPr>
-          <w:lang w:val="en-US"/>
-        </w:rPr>
-      </w:pPr>
-    </w:p>
-    <w:p>
-      <w:pPr>
-        <w:rPr>
-          <w:lang w:val="en-US"/>
-        </w:rPr>
-      </w:pPr>
-    </w:p>
-    <w:p>
-      <w:pPr>
-        <w:rPr>
-          <w:lang w:val="en-US"/>
-        </w:rPr>
-      </w:pPr>
-    </w:p>
-    <w:p>
-      <w:pPr>
-        <w:rPr>
-          <w:lang w:val="en-US"/>
-        </w:rPr>
-      </w:pPr>
-    </w:p>
-    <w:p>
-      <w:pPr>
-        <w:rPr>
-          <w:lang w:val="en-US"/>
-        </w:rPr>
-      </w:pPr>
-    </w:p>
-    <w:p>
-      <w:pPr>
-        <w:rPr>
-          <w:lang w:val="en-US"/>
-        </w:rPr>
-      </w:pPr>
-    </w:p>
-    <w:p>
-      <w:pPr>
-        <w:rPr>
-          <w:lang w:val="en-US"/>
-        </w:rPr>
-      </w:pPr>
-    </w:p>
-    <w:p>
-      <w:pPr>
-        <w:rPr>
-          <w:lang w:val="en-US"/>
-        </w:rPr>
-      </w:pPr>
-    </w:p>
-    <w:p>
-      <w:pPr>
-        <w:rPr>
-          <w:lang w:val="en-US"/>
-        </w:rPr>
-      </w:pPr>
-    </w:p>
-    <w:p>
-      <w:pPr>
+        <w:jc w:val="center"/>
         <w:rPr>
           <w:lang w:val="en-US"/>
         </w:rPr>
@@ -705,18 +581,11 @@
           <w:noProof/>
           <w:lang w:eastAsia="en-GB"/>
         </w:rPr>
+        <w:lastRenderedPageBreak/>
         <w:drawing>
-          <wp:anchor distT="0" distB="0" distL="114300" distR="114300" simplePos="0" relativeHeight="251659264" behindDoc="0" locked="0" layoutInCell="1" allowOverlap="1" wp14:anchorId="19E34F53" wp14:editId="31E208B2">
-            <wp:simplePos x="0" y="0"/>
-            <wp:positionH relativeFrom="margin">
-              <wp:posOffset>553503</wp:posOffset>
-            </wp:positionH>
-            <wp:positionV relativeFrom="margin">
-              <wp:posOffset>-702310</wp:posOffset>
-            </wp:positionV>
+          <wp:inline distT="0" distB="0" distL="0" distR="0" wp14:anchorId="19E34F53" wp14:editId="3D23F81B">
             <wp:extent cx="3397250" cy="3261995"/>
             <wp:effectExtent l="0" t="0" r="6350" b="1905"/>
-            <wp:wrapSquare wrapText="bothSides"/>
             <wp:docPr id="1" name="Picture 1" descr="Use Cases of AI &amp; ML in Finance Industry"/>
             <wp:cNvGraphicFramePr>
               <a:graphicFrameLocks xmlns:a="http://schemas.openxmlformats.org/drawingml/2006/main" noChangeAspect="1"/>
@@ -759,113 +628,9 @@
                 </pic:pic>
               </a:graphicData>
             </a:graphic>
-            <wp14:sizeRelH relativeFrom="margin">
-              <wp14:pctWidth>0</wp14:pctWidth>
-            </wp14:sizeRelH>
-            <wp14:sizeRelV relativeFrom="margin">
-              <wp14:pctHeight>0</wp14:pctHeight>
-            </wp14:sizeRelV>
-          </wp:anchor>
+          </wp:inline>
         </w:drawing>
       </w:r>
-    </w:p>
-    <w:p>
-      <w:pPr>
-        <w:rPr>
-          <w:lang w:val="en-US"/>
-        </w:rPr>
-      </w:pPr>
-    </w:p>
-    <w:p>
-      <w:pPr>
-        <w:rPr>
-          <w:lang w:val="en-US"/>
-        </w:rPr>
-      </w:pPr>
-    </w:p>
-    <w:p>
-      <w:pPr>
-        <w:rPr>
-          <w:lang w:val="en-US"/>
-        </w:rPr>
-      </w:pPr>
-    </w:p>
-    <w:p>
-      <w:pPr>
-        <w:rPr>
-          <w:lang w:val="en-US"/>
-        </w:rPr>
-      </w:pPr>
-    </w:p>
-    <w:p>
-      <w:pPr>
-        <w:rPr>
-          <w:lang w:val="en-US"/>
-        </w:rPr>
-      </w:pPr>
-    </w:p>
-    <w:p>
-      <w:pPr>
-        <w:rPr>
-          <w:lang w:val="en-US"/>
-        </w:rPr>
-      </w:pPr>
-    </w:p>
-    <w:p>
-      <w:pPr>
-        <w:rPr>
-          <w:lang w:val="en-US"/>
-        </w:rPr>
-      </w:pPr>
-    </w:p>
-    <w:p>
-      <w:pPr>
-        <w:rPr>
-          <w:lang w:val="en-US"/>
-        </w:rPr>
-      </w:pPr>
-    </w:p>
-    <w:p>
-      <w:pPr>
-        <w:rPr>
-          <w:lang w:val="en-US"/>
-        </w:rPr>
-      </w:pPr>
-    </w:p>
-    <w:p>
-      <w:pPr>
-        <w:rPr>
-          <w:lang w:val="en-US"/>
-        </w:rPr>
-      </w:pPr>
-    </w:p>
-    <w:p>
-      <w:pPr>
-        <w:rPr>
-          <w:lang w:val="en-US"/>
-        </w:rPr>
-      </w:pPr>
-    </w:p>
-    <w:p>
-      <w:pPr>
-        <w:rPr>
-          <w:lang w:val="en-US"/>
-        </w:rPr>
-      </w:pPr>
-    </w:p>
-    <w:p>
-      <w:pPr>
-        <w:rPr>
-          <w:lang w:val="en-US"/>
-        </w:rPr>
-      </w:pPr>
-    </w:p>
-    <w:p>
-      <w:pPr>
-        <w:rPr>
-          <w:lang w:val="en-US"/>
-        </w:rPr>
-      </w:pPr>
     </w:p>
     <w:p>
       <w:pPr>
@@ -880,13 +645,13 @@
         <mc:AlternateContent>
           <mc:Choice Requires="wps">
             <w:drawing>
-              <wp:anchor distT="0" distB="0" distL="114300" distR="114300" simplePos="0" relativeHeight="251660288" behindDoc="0" locked="0" layoutInCell="1" allowOverlap="1" wp14:anchorId="46F0D161" wp14:editId="19D08943">
+              <wp:anchor distT="0" distB="0" distL="114300" distR="114300" simplePos="0" relativeHeight="251660288" behindDoc="0" locked="0" layoutInCell="1" allowOverlap="1" wp14:anchorId="46F0D161" wp14:editId="71ECF227">
                 <wp:simplePos x="0" y="0"/>
                 <wp:positionH relativeFrom="column">
-                  <wp:posOffset>439668</wp:posOffset>
+                  <wp:posOffset>1009046</wp:posOffset>
                 </wp:positionH>
                 <wp:positionV relativeFrom="paragraph">
-                  <wp:posOffset>86298</wp:posOffset>
+                  <wp:posOffset>85725</wp:posOffset>
                 </wp:positionV>
                 <wp:extent cx="3867785" cy="635"/>
                 <wp:effectExtent l="0" t="0" r="5715" b="0"/>
@@ -917,6 +682,7 @@
                           <w:p>
                             <w:pPr>
                               <w:pStyle w:val="Caption"/>
+                              <w:jc w:val="center"/>
                               <w:rPr>
                                 <w:rFonts w:ascii="Times New Roman" w:eastAsia="Times New Roman" w:hAnsi="Times New Roman" w:cs="Times New Roman"/>
                                 <w:noProof/>
@@ -925,14 +691,27 @@
                             <w:r>
                               <w:t xml:space="preserve">Figure </w:t>
                             </w:r>
-                            <w:fldSimple w:instr=" SEQ Figure \* ARABIC ">
-                              <w:r>
-                                <w:rPr>
-                                  <w:noProof/>
-                                </w:rPr>
-                                <w:t>1</w:t>
-                              </w:r>
-                            </w:fldSimple>
+                            <w:r>
+                              <w:fldChar w:fldCharType="begin"/>
+                            </w:r>
+                            <w:r>
+                              <w:instrText xml:space="preserve"> SEQ Figure \* ARABIC </w:instrText>
+                            </w:r>
+                            <w:r>
+                              <w:fldChar w:fldCharType="separate"/>
+                            </w:r>
+                            <w:r>
+                              <w:rPr>
+                                <w:noProof/>
+                              </w:rPr>
+                              <w:t>1</w:t>
+                            </w:r>
+                            <w:r>
+                              <w:rPr>
+                                <w:noProof/>
+                              </w:rPr>
+                              <w:fldChar w:fldCharType="end"/>
+                            </w:r>
                             <w:r>
                               <w:t>- An image showing the main use cases of Machine Learning in Finance [2]</w:t>
                             </w:r>
@@ -957,12 +736,13 @@
                 <v:stroke joinstyle="miter"/>
                 <v:path gradientshapeok="t" o:connecttype="rect"/>
               </v:shapetype>
-              <v:shape id="Text Box 2" o:spid="_x0000_s1026" type="#_x0000_t202" style="position:absolute;margin-left:34.6pt;margin-top:6.8pt;width:304.55pt;height:.05pt;z-index:251660288;visibility:visible;mso-wrap-style:square;mso-wrap-distance-left:9pt;mso-wrap-distance-top:0;mso-wrap-distance-right:9pt;mso-wrap-distance-bottom:0;mso-position-horizontal:absolute;mso-position-horizontal-relative:text;mso-position-vertical:absolute;mso-position-vertical-relative:text;v-text-anchor:top" o:gfxdata="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" stroked="f">
+              <v:shape id="Text Box 2" o:spid="_x0000_s1026" type="#_x0000_t202" style="position:absolute;margin-left:79.45pt;margin-top:6.75pt;width:304.55pt;height:.05pt;z-index:251660288;visibility:visible;mso-wrap-style:square;mso-wrap-distance-left:9pt;mso-wrap-distance-top:0;mso-wrap-distance-right:9pt;mso-wrap-distance-bottom:0;mso-position-horizontal:absolute;mso-position-horizontal-relative:text;mso-position-vertical:absolute;mso-position-vertical-relative:text;v-text-anchor:top" o:gfxdata="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" stroked="f">
                 <v:textbox style="mso-fit-shape-to-text:t" inset="0,0,0,0">
                   <w:txbxContent>
                     <w:p>
                       <w:pPr>
                         <w:pStyle w:val="Caption"/>
+                        <w:jc w:val="center"/>
                         <w:rPr>
                           <w:rFonts w:ascii="Times New Roman" w:eastAsia="Times New Roman" w:hAnsi="Times New Roman" w:cs="Times New Roman"/>
                           <w:noProof/>
@@ -971,14 +751,27 @@
                       <w:r>
                         <w:t xml:space="preserve">Figure </w:t>
                       </w:r>
-                      <w:fldSimple w:instr=" SEQ Figure \* ARABIC ">
-                        <w:r>
-                          <w:rPr>
-                            <w:noProof/>
-                          </w:rPr>
-                          <w:t>1</w:t>
-                        </w:r>
-                      </w:fldSimple>
+                      <w:r>
+                        <w:fldChar w:fldCharType="begin"/>
+                      </w:r>
+                      <w:r>
+                        <w:instrText xml:space="preserve"> SEQ Figure \* ARABIC </w:instrText>
+                      </w:r>
+                      <w:r>
+                        <w:fldChar w:fldCharType="separate"/>
+                      </w:r>
+                      <w:r>
+                        <w:rPr>
+                          <w:noProof/>
+                        </w:rPr>
+                        <w:t>1</w:t>
+                      </w:r>
+                      <w:r>
+                        <w:rPr>
+                          <w:noProof/>
+                        </w:rPr>
+                        <w:fldChar w:fldCharType="end"/>
+                      </w:r>
                       <w:r>
                         <w:t>- An image showing the main use cases of Machine Learning in Finance [2]</w:t>
                       </w:r>
@@ -1059,6 +852,14 @@
       </w:r>
     </w:p>
     <w:p/>
+    <w:p>
+      <w:r>
+        <w:t xml:space="preserve">Deep Learning (DL) is a subfield of ML. It teaches computes to learn by example in the same way that humans do. A prominent example of DL is self-driving vehicles, allowing them to identify a stop sign or differentiate between a pedestrian and a lamppost. </w:t>
+      </w:r>
+      <w:r>
+        <w:t xml:space="preserve">DL models are able to achieve cutting-edge precision, often even outperforming humans. A wide collection of labelled data and neural network architectures with several layers are used to train models. </w:t>
+      </w:r>
+    </w:p>
     <w:p/>
     <w:p>
       <w:pPr>
@@ -1126,7 +927,6 @@
           <w:sz w:val="32"/>
           <w:szCs w:val="32"/>
         </w:rPr>
-        <w:lastRenderedPageBreak/>
         <w:t>1.</w:t>
       </w:r>
       <w:r>
@@ -1432,15 +1232,7 @@
           <w:sz w:val="32"/>
           <w:szCs w:val="32"/>
         </w:rPr>
-        <w:t xml:space="preserve">3. </w:t>
-      </w:r>
-      <w:r>
-        <w:rPr>
-          <w:rFonts w:ascii="Times New Roman" w:eastAsia="Trebuchet MS" w:hAnsi="Times New Roman" w:cs="Times New Roman"/>
-          <w:sz w:val="32"/>
-          <w:szCs w:val="32"/>
-        </w:rPr>
-        <w:t>Changed objectives</w:t>
+        <w:t>3. Changed objectives</w:t>
       </w:r>
     </w:p>
     <w:p>
@@ -1649,6 +1441,26 @@
         </w:rPr>
         <w:t>This chapter will discuss current literature that will be used to set the stage for this project.</w:t>
       </w:r>
+      <w:r>
+        <w:rPr>
+          <w:rFonts w:eastAsia="Trebuchet MS"/>
+        </w:rPr>
+        <w:t xml:space="preserve"> Such literature </w:t>
+      </w:r>
+      <w:proofErr w:type="gramStart"/>
+      <w:r>
+        <w:rPr>
+          <w:rFonts w:eastAsia="Trebuchet MS"/>
+        </w:rPr>
+        <w:t>are</w:t>
+      </w:r>
+      <w:proofErr w:type="gramEnd"/>
+      <w:r>
+        <w:rPr>
+          <w:rFonts w:eastAsia="Trebuchet MS"/>
+        </w:rPr>
+        <w:t xml:space="preserve"> based on subjects surrounding the current technology development of AI in trading and investing, </w:t>
+      </w:r>
     </w:p>
     <w:p>
       <w:pPr>
@@ -1668,28 +1480,570 @@
         <w:rPr>
           <w:rFonts w:eastAsia="Trebuchet MS"/>
         </w:rPr>
-        <w:t>2.1. Applications of Machine Learning</w:t>
-      </w:r>
-    </w:p>
-    <w:p>
-      <w:pPr>
-        <w:rPr>
-          <w:rFonts w:eastAsia="Trebuchet MS"/>
-        </w:rPr>
-      </w:pPr>
-    </w:p>
-    <w:p>
-      <w:pPr>
-        <w:rPr>
-          <w:lang w:val="en-US"/>
-        </w:rPr>
-      </w:pPr>
-      <w:r>
-        <w:rPr>
-          <w:lang w:val="en-US"/>
-        </w:rPr>
-        <w:t>ML has applications across a wide range of Information Technology (IT) and scientific domains.</w:t>
-      </w:r>
+        <w:t xml:space="preserve">2.1. </w:t>
+      </w:r>
+      <w:r>
+        <w:rPr>
+          <w:rFonts w:eastAsia="Trebuchet MS"/>
+        </w:rPr>
+        <w:t>Impact of AI on Trading</w:t>
+      </w:r>
+      <w:r>
+        <w:rPr>
+          <w:rFonts w:eastAsia="Trebuchet MS"/>
+        </w:rPr>
+        <w:t xml:space="preserve"> and Investing</w:t>
+      </w:r>
+    </w:p>
+    <w:p>
+      <w:pPr>
+        <w:rPr>
+          <w:lang w:val="en-US"/>
+        </w:rPr>
+      </w:pPr>
+    </w:p>
+    <w:p>
+      <w:pPr>
+        <w:keepNext/>
+      </w:pPr>
+      <w:r>
+        <w:rPr>
+          <w:noProof/>
+          <w:lang w:val="en-US"/>
+        </w:rPr>
+        <w:drawing>
+          <wp:inline distT="0" distB="0" distL="0" distR="0" wp14:anchorId="25501B09" wp14:editId="56991FC1">
+            <wp:extent cx="5727700" cy="3114040"/>
+            <wp:effectExtent l="0" t="0" r="0" b="0"/>
+            <wp:docPr id="3" name="Picture 3"/>
+            <wp:cNvGraphicFramePr>
+              <a:graphicFrameLocks xmlns:a="http://schemas.openxmlformats.org/drawingml/2006/main" noChangeAspect="1"/>
+            </wp:cNvGraphicFramePr>
+            <a:graphic xmlns:a="http://schemas.openxmlformats.org/drawingml/2006/main">
+              <a:graphicData uri="http://schemas.openxmlformats.org/drawingml/2006/picture">
+                <pic:pic xmlns:pic="http://schemas.openxmlformats.org/drawingml/2006/picture">
+                  <pic:nvPicPr>
+                    <pic:cNvPr id="3" name="Picture 3"/>
+                    <pic:cNvPicPr/>
+                  </pic:nvPicPr>
+                  <pic:blipFill>
+                    <a:blip r:embed="rId8">
+                      <a:extLst>
+                        <a:ext uri="{28A0092B-C50C-407E-A947-70E740481C1C}">
+                          <a14:useLocalDpi xmlns:a14="http://schemas.microsoft.com/office/drawing/2010/main" val="0"/>
+                        </a:ext>
+                      </a:extLst>
+                    </a:blip>
+                    <a:stretch>
+                      <a:fillRect/>
+                    </a:stretch>
+                  </pic:blipFill>
+                  <pic:spPr>
+                    <a:xfrm>
+                      <a:off x="0" y="0"/>
+                      <a:ext cx="5727700" cy="3114040"/>
+                    </a:xfrm>
+                    <a:prstGeom prst="rect">
+                      <a:avLst/>
+                    </a:prstGeom>
+                  </pic:spPr>
+                </pic:pic>
+              </a:graphicData>
+            </a:graphic>
+          </wp:inline>
+        </w:drawing>
+      </w:r>
+    </w:p>
+    <w:p>
+      <w:pPr>
+        <w:pStyle w:val="Caption"/>
+        <w:jc w:val="center"/>
+      </w:pPr>
+      <w:r>
+        <w:t xml:space="preserve">Figure </w:t>
+      </w:r>
+      <w:fldSimple w:instr=" SEQ Figure \* ARABIC ">
+        <w:r>
+          <w:rPr>
+            <w:noProof/>
+          </w:rPr>
+          <w:t>2</w:t>
+        </w:r>
+      </w:fldSimple>
+      <w:r>
+        <w:t>-Photo credit: [3]</w:t>
+      </w:r>
+    </w:p>
+    <w:p>
+      <w:pPr>
+        <w:rPr>
+          <w:lang w:val="en-US"/>
+        </w:rPr>
+      </w:pPr>
+      <w:r>
+        <w:rPr>
+          <w:lang w:val="en-US"/>
+        </w:rPr>
+        <w:t>AI, ML, and DL</w:t>
+      </w:r>
+      <w:r>
+        <w:rPr>
+          <w:lang w:val="en-US"/>
+        </w:rPr>
+        <w:t xml:space="preserve"> have been transforming finance and investing. Although humans remain an important part of the trading equation, AI is becoming increasingly important. Electronic trades account for approximately 45 percent of cash equities trading revenues, according to a new report by </w:t>
+      </w:r>
+      <w:r>
+        <w:rPr>
+          <w:lang w:val="en-US"/>
+        </w:rPr>
+        <w:t>C</w:t>
+      </w:r>
+      <w:r>
+        <w:rPr>
+          <w:lang w:val="en-US"/>
+        </w:rPr>
+        <w:t>oalition</w:t>
+      </w:r>
+      <w:r>
+        <w:rPr>
+          <w:lang w:val="en-US"/>
+        </w:rPr>
+        <w:t xml:space="preserve"> [4]</w:t>
+      </w:r>
+      <w:r>
+        <w:rPr>
+          <w:lang w:val="en-US"/>
+        </w:rPr>
+        <w:t xml:space="preserve">, </w:t>
+      </w:r>
+      <w:r>
+        <w:rPr>
+          <w:lang w:val="en-US"/>
+        </w:rPr>
+        <w:t xml:space="preserve">a U.K research company. Though hedge </w:t>
+      </w:r>
+      <w:r>
+        <w:rPr>
+          <w:lang w:val="en-US"/>
+        </w:rPr>
+        <w:t xml:space="preserve">funds are wary of automation, many of them use AI-powered analysis to generate investment ideas and build portfolios. </w:t>
+      </w:r>
+    </w:p>
+    <w:p>
+      <w:pPr>
+        <w:rPr>
+          <w:lang w:val="en-US"/>
+        </w:rPr>
+      </w:pPr>
+    </w:p>
+    <w:p>
+      <w:pPr>
+        <w:rPr>
+          <w:lang w:val="en-US"/>
+        </w:rPr>
+      </w:pPr>
+      <w:r>
+        <w:rPr>
+          <w:lang w:val="en-US"/>
+        </w:rPr>
+        <w:t xml:space="preserve">“Machine Learning is progressing much faster, and financial institutions are among the early adopters.” </w:t>
+      </w:r>
+      <w:proofErr w:type="spellStart"/>
+      <w:r>
+        <w:rPr>
+          <w:lang w:val="en-US"/>
+        </w:rPr>
+        <w:t>Intelenet</w:t>
+      </w:r>
+      <w:proofErr w:type="spellEnd"/>
+      <w:r>
+        <w:rPr>
+          <w:lang w:val="en-US"/>
+        </w:rPr>
+        <w:t xml:space="preserve"> Global Service's vice president of global business growth, Anthony </w:t>
+      </w:r>
+      <w:proofErr w:type="spellStart"/>
+      <w:r>
+        <w:rPr>
+          <w:lang w:val="en-US"/>
+        </w:rPr>
+        <w:t>Antenucci</w:t>
+      </w:r>
+      <w:proofErr w:type="spellEnd"/>
+      <w:r>
+        <w:rPr>
+          <w:lang w:val="en-US"/>
+        </w:rPr>
+        <w:t>, recently said</w:t>
+      </w:r>
+      <w:r>
+        <w:rPr>
+          <w:lang w:val="en-US"/>
+        </w:rPr>
+        <w:t xml:space="preserve"> [5]</w:t>
+      </w:r>
+      <w:r>
+        <w:rPr>
+          <w:lang w:val="en-US"/>
+        </w:rPr>
+        <w:t xml:space="preserve">. Globally companies </w:t>
+      </w:r>
+      <w:r>
+        <w:rPr>
+          <w:lang w:val="en-US"/>
+        </w:rPr>
+        <w:t>are developing</w:t>
+      </w:r>
+      <w:r>
+        <w:rPr>
+          <w:lang w:val="en-US"/>
+        </w:rPr>
+        <w:t xml:space="preserve"> new products and technology that use AI to make trading and investing more data-driven and effective. </w:t>
+      </w:r>
+      <w:r>
+        <w:rPr>
+          <w:lang w:val="en-US"/>
+        </w:rPr>
+        <w:t xml:space="preserve">Bloomberg announced in September 2017 that Japan’s third largest lender will use AI in the equities sector through </w:t>
+      </w:r>
+      <w:r>
+        <w:rPr>
+          <w:lang w:val="en-US"/>
+        </w:rPr>
+        <w:t>algorithm-based</w:t>
+      </w:r>
+      <w:r>
+        <w:rPr>
+          <w:lang w:val="en-US"/>
+        </w:rPr>
+        <w:t xml:space="preserve"> services for institutional clients</w:t>
+      </w:r>
+      <w:r>
+        <w:rPr>
+          <w:lang w:val="en-US"/>
+        </w:rPr>
+        <w:t xml:space="preserve"> [6]</w:t>
+      </w:r>
+      <w:r>
+        <w:rPr>
+          <w:lang w:val="en-US"/>
+        </w:rPr>
+        <w:t>.</w:t>
+      </w:r>
+      <w:r>
+        <w:rPr>
+          <w:lang w:val="en-US"/>
+        </w:rPr>
+        <w:t xml:space="preserve"> In the United States, Merrill Lynch is currently testing a stock platform to find value in small-cap stocks that analysts would otherwise ignore</w:t>
+      </w:r>
+      <w:r>
+        <w:rPr>
+          <w:lang w:val="en-US"/>
+        </w:rPr>
+        <w:t xml:space="preserve"> [7]</w:t>
+      </w:r>
+      <w:r>
+        <w:rPr>
+          <w:lang w:val="en-US"/>
+        </w:rPr>
+        <w:t>.</w:t>
+      </w:r>
+    </w:p>
+    <w:p>
+      <w:pPr>
+        <w:rPr>
+          <w:lang w:val="en-US"/>
+        </w:rPr>
+      </w:pPr>
+    </w:p>
+    <w:p>
+      <w:pPr>
+        <w:rPr>
+          <w:lang w:val="en-US"/>
+        </w:rPr>
+      </w:pPr>
+    </w:p>
+    <w:p>
+      <w:pPr>
+        <w:rPr>
+          <w:lang w:val="en-US"/>
+        </w:rPr>
+      </w:pPr>
+    </w:p>
+    <w:p>
+      <w:pPr>
+        <w:rPr>
+          <w:lang w:val="en-US"/>
+        </w:rPr>
+      </w:pPr>
+      <w:r>
+        <w:rPr>
+          <w:lang w:val="en-US"/>
+        </w:rPr>
+        <w:t xml:space="preserve">Currently, there are companies already using AI for smarter trading. </w:t>
+      </w:r>
+      <w:proofErr w:type="spellStart"/>
+      <w:r>
+        <w:rPr>
+          <w:lang w:val="en-US"/>
+        </w:rPr>
+        <w:t>Aquan</w:t>
+      </w:r>
+      <w:proofErr w:type="spellEnd"/>
+      <w:r>
+        <w:rPr>
+          <w:lang w:val="en-US"/>
+        </w:rPr>
+        <w:t xml:space="preserve">, a UK </w:t>
+      </w:r>
+      <w:r>
+        <w:rPr>
+          <w:lang w:val="en-US"/>
+        </w:rPr>
+        <w:t xml:space="preserve">data science </w:t>
+      </w:r>
+      <w:r>
+        <w:rPr>
+          <w:lang w:val="en-US"/>
+        </w:rPr>
+        <w:t>company [8]</w:t>
+      </w:r>
+      <w:r>
+        <w:rPr>
+          <w:lang w:val="en-US"/>
+        </w:rPr>
+        <w:t xml:space="preserve"> uses its platform to democratize trading by encouraging data scientists of all backgrounds to build algorithmic trading strategies that assist in the resolution of investment problems. As a result, investment clients will benefit from data science without </w:t>
+      </w:r>
+      <w:r>
+        <w:rPr>
+          <w:lang w:val="en-US"/>
+        </w:rPr>
+        <w:lastRenderedPageBreak/>
+        <w:t xml:space="preserve">having to invest in costly in-house expertise. </w:t>
+      </w:r>
+      <w:proofErr w:type="spellStart"/>
+      <w:r>
+        <w:rPr>
+          <w:lang w:val="en-US"/>
+        </w:rPr>
+        <w:t>Aquan</w:t>
+      </w:r>
+      <w:proofErr w:type="spellEnd"/>
+      <w:r>
+        <w:rPr>
+          <w:lang w:val="en-US"/>
+        </w:rPr>
+        <w:t xml:space="preserve"> has had significant industry impact, </w:t>
+      </w:r>
+      <w:r>
+        <w:rPr>
+          <w:lang w:val="en-US"/>
+        </w:rPr>
+        <w:t>they</w:t>
+      </w:r>
+      <w:r>
+        <w:rPr>
+          <w:lang w:val="en-US"/>
+        </w:rPr>
+        <w:t xml:space="preserve"> gra</w:t>
+      </w:r>
+      <w:r>
+        <w:rPr>
+          <w:lang w:val="en-US"/>
+        </w:rPr>
+        <w:t xml:space="preserve">duated from </w:t>
+      </w:r>
+      <w:proofErr w:type="spellStart"/>
+      <w:r>
+        <w:rPr>
+          <w:lang w:val="en-US"/>
+        </w:rPr>
+        <w:t>Techstars</w:t>
+      </w:r>
+      <w:proofErr w:type="spellEnd"/>
+      <w:r>
+        <w:rPr>
+          <w:lang w:val="en-US"/>
+        </w:rPr>
+        <w:t xml:space="preserve"> in 2018 and was recently named the 2019 Europa Awards’ Hottest Fintech n Europe. </w:t>
+      </w:r>
+    </w:p>
+    <w:p>
+      <w:pPr>
+        <w:rPr>
+          <w:lang w:val="en-US"/>
+        </w:rPr>
+      </w:pPr>
+    </w:p>
+    <w:p>
+      <w:pPr>
+        <w:rPr>
+          <w:lang w:val="en-US"/>
+        </w:rPr>
+      </w:pPr>
+      <w:r>
+        <w:rPr>
+          <w:lang w:val="en-US"/>
+        </w:rPr>
+        <w:t xml:space="preserve">Similarly, </w:t>
+      </w:r>
+      <w:proofErr w:type="spellStart"/>
+      <w:r>
+        <w:rPr>
+          <w:lang w:val="en-US"/>
+        </w:rPr>
+        <w:t>EquBot’s</w:t>
+      </w:r>
+      <w:proofErr w:type="spellEnd"/>
+      <w:r>
+        <w:rPr>
+          <w:lang w:val="en-US"/>
+        </w:rPr>
+        <w:t xml:space="preserve"> proprietary investment technology, which is affiliated with IBM, blends AI with an active exchange-traded fund (ETF). The business centralizes the investment process by gathering and processing data from different sources (news articles, social media postings, financial statements) from around the world to “build a cause-and-effect understanding of economies, businesses, and management”. </w:t>
+      </w:r>
+      <w:r>
+        <w:rPr>
+          <w:lang w:val="en-US"/>
+        </w:rPr>
+        <w:t xml:space="preserve">The impact </w:t>
+      </w:r>
+      <w:proofErr w:type="spellStart"/>
+      <w:r>
+        <w:rPr>
+          <w:lang w:val="en-US"/>
+        </w:rPr>
+        <w:t>EquBot</w:t>
+      </w:r>
+      <w:proofErr w:type="spellEnd"/>
+      <w:r>
+        <w:rPr>
+          <w:lang w:val="en-US"/>
+        </w:rPr>
+        <w:t xml:space="preserve"> has had in the industry has also been significant, recently they launched the AI-powered Foreign Equity ETF, which aims to invest in established international markets outside of the United States. </w:t>
+      </w:r>
+    </w:p>
+    <w:p>
+      <w:pPr>
+        <w:rPr>
+          <w:lang w:val="en-US"/>
+        </w:rPr>
+      </w:pPr>
+    </w:p>
+    <w:p>
+      <w:pPr>
+        <w:pStyle w:val="Heading2"/>
+      </w:pPr>
+      <w:bookmarkStart w:id="16" w:name="_Toc56894607"/>
+      <w:r>
+        <w:t>2.3 Alpha Vantage Stock A</w:t>
+      </w:r>
+      <w:bookmarkEnd w:id="16"/>
+      <w:r>
+        <w:t>pplication Programming Interface (API)</w:t>
+      </w:r>
+    </w:p>
+    <w:p/>
+    <w:p>
+      <w:pPr>
+        <w:rPr>
+          <w:rFonts w:eastAsia="Trebuchet MS"/>
+        </w:rPr>
+      </w:pPr>
+      <w:r>
+        <w:rPr>
+          <w:rFonts w:eastAsia="Trebuchet MS"/>
+        </w:rPr>
+        <w:t>In this project, I will be using an API called Alpha Vantage. An API is where a website provides a set of structured Hypertext Transfer Protocol (HTTP) requests that return JavaScript Object Notation (JSON) or Extensible Markup language (XML) files.</w:t>
+      </w:r>
+    </w:p>
+    <w:p>
+      <w:pPr>
+        <w:rPr>
+          <w:lang w:val="en-US"/>
+        </w:rPr>
+      </w:pPr>
+    </w:p>
+    <w:p>
+      <w:pPr>
+        <w:rPr>
+          <w:lang w:val="en-US"/>
+        </w:rPr>
+      </w:pPr>
+      <w:r>
+        <w:rPr>
+          <w:lang w:val="en-US"/>
+        </w:rPr>
+        <w:t>In this project, the Alpha Vantage API provides access to historical and real-time data for a variety of markets. The API allows me to access the data directly in python, from there I can manipulate the data or store it for later use. Alpha Vantage provides its service at no fee. They permit 5 requests per minute and 500 requests per day.</w:t>
+      </w:r>
+    </w:p>
+    <w:p>
+      <w:pPr>
+        <w:rPr>
+          <w:lang w:val="en-US"/>
+        </w:rPr>
+      </w:pPr>
+    </w:p>
+    <w:p>
+      <w:pPr>
+        <w:rPr>
+          <w:lang w:val="en-US"/>
+        </w:rPr>
+      </w:pPr>
+      <w:r>
+        <w:rPr>
+          <w:lang w:val="en-US"/>
+        </w:rPr>
+        <w:t xml:space="preserve">If a higher rate cap is needed, there are many premium plans available. Premium plans </w:t>
+      </w:r>
+      <w:r>
+        <w:rPr>
+          <w:lang w:val="en-US"/>
+        </w:rPr>
+        <w:t xml:space="preserve">vary in price from $29.99 per month for 30 requests per minute to </w:t>
+      </w:r>
+      <w:r>
+        <w:rPr>
+          <w:lang w:val="en-US"/>
+        </w:rPr>
+        <w:t>$2</w:t>
+      </w:r>
+      <w:r>
+        <w:rPr>
+          <w:lang w:val="en-US"/>
+        </w:rPr>
+        <w:t>4</w:t>
+      </w:r>
+      <w:r>
+        <w:rPr>
+          <w:lang w:val="en-US"/>
+        </w:rPr>
+        <w:t>9.99</w:t>
+      </w:r>
+      <w:r>
+        <w:rPr>
+          <w:lang w:val="en-US"/>
+        </w:rPr>
+        <w:t xml:space="preserve"> per month for 1200 requests per minute.</w:t>
+      </w:r>
+      <w:r>
+        <w:rPr>
+          <w:lang w:val="en-US"/>
+        </w:rPr>
+        <w:t xml:space="preserve"> For stocks, Alpha Vantage provides historical and real-time info. There are many time frames to choose from, ranging from 1-minute bars to weekly. </w:t>
+      </w:r>
+      <w:r>
+        <w:rPr>
+          <w:lang w:val="en-US"/>
+        </w:rPr>
+        <w:t xml:space="preserve">The most important benefit is that it is absolutely free. Furthermore, the information is comprehensive. For stocks, we find price data going back 20 years. </w:t>
+      </w:r>
+    </w:p>
+    <w:p>
+      <w:pPr>
+        <w:rPr>
+          <w:lang w:val="en-US"/>
+        </w:rPr>
+      </w:pPr>
     </w:p>
     <w:p>
       <w:pPr>
@@ -1701,7 +2055,7 @@
           <w:szCs w:val="36"/>
         </w:rPr>
       </w:pPr>
-      <w:bookmarkStart w:id="16" w:name="_Toc56894617"/>
+      <w:bookmarkStart w:id="17" w:name="_Toc56894617"/>
       <w:r>
         <w:rPr>
           <w:rFonts w:ascii="Times New Roman" w:eastAsia="Trebuchet MS" w:hAnsi="Times New Roman" w:cs="Times New Roman"/>
@@ -1710,15 +2064,15 @@
         </w:rPr>
         <w:t>References</w:t>
       </w:r>
-      <w:bookmarkEnd w:id="16"/>
-    </w:p>
-    <w:p>
-      <w:pPr>
-        <w:rPr>
-          <w:rFonts w:eastAsia="Trebuchet MS"/>
-        </w:rPr>
-      </w:pPr>
-      <w:hyperlink r:id="rId8" w:history="1">
+      <w:bookmarkEnd w:id="17"/>
+    </w:p>
+    <w:p>
+      <w:pPr>
+        <w:rPr>
+          <w:rFonts w:eastAsia="Trebuchet MS"/>
+        </w:rPr>
+      </w:pPr>
+      <w:hyperlink r:id="rId9" w:history="1">
         <w:r>
           <w:rPr>
             <w:rStyle w:val="Hyperlink"/>
@@ -1747,6 +2101,276 @@
           <w:lang w:val="en-US"/>
         </w:rPr>
       </w:pPr>
+      <w:r>
+        <w:rPr>
+          <w:lang w:val="en-US"/>
+        </w:rPr>
+        <w:t>[</w:t>
+      </w:r>
+      <w:r>
+        <w:rPr>
+          <w:lang w:val="en-US"/>
+        </w:rPr>
+        <w:t>2</w:t>
+      </w:r>
+      <w:r>
+        <w:rPr>
+          <w:lang w:val="en-US"/>
+        </w:rPr>
+        <w:t xml:space="preserve">] Marutitech.com (-) 12 Use Cases of AI and Machine Learning </w:t>
+      </w:r>
+      <w:proofErr w:type="gramStart"/>
+      <w:r>
+        <w:rPr>
+          <w:lang w:val="en-US"/>
+        </w:rPr>
+        <w:t>In</w:t>
+      </w:r>
+      <w:proofErr w:type="gramEnd"/>
+      <w:r>
+        <w:rPr>
+          <w:lang w:val="en-US"/>
+        </w:rPr>
+        <w:t xml:space="preserve"> Finance [ONLINE]. Available at: </w:t>
+      </w:r>
+      <w:hyperlink r:id="rId10" w:history="1">
+        <w:r>
+          <w:rPr>
+            <w:rStyle w:val="Hyperlink"/>
+            <w:lang w:val="en-US"/>
+          </w:rPr>
+          <w:t>https://marutitech.com/ai-and-ml-in-finance/</w:t>
+        </w:r>
+      </w:hyperlink>
+      <w:r>
+        <w:rPr>
+          <w:lang w:val="en-US"/>
+        </w:rPr>
+        <w:t xml:space="preserve"> </w:t>
+      </w:r>
+    </w:p>
+    <w:p>
+      <w:pPr>
+        <w:rPr>
+          <w:lang w:val="en-US"/>
+        </w:rPr>
+      </w:pPr>
+    </w:p>
+    <w:p>
+      <w:pPr>
+        <w:rPr>
+          <w:rFonts w:eastAsia="Trebuchet MS"/>
+        </w:rPr>
+      </w:pPr>
+      <w:r>
+        <w:rPr>
+          <w:rFonts w:eastAsia="Trebuchet MS"/>
+        </w:rPr>
+        <w:t>[</w:t>
+      </w:r>
+      <w:r>
+        <w:rPr>
+          <w:rFonts w:eastAsia="Trebuchet MS"/>
+        </w:rPr>
+        <w:t>3</w:t>
+      </w:r>
+      <w:r>
+        <w:rPr>
+          <w:rFonts w:eastAsia="Trebuchet MS"/>
+        </w:rPr>
+        <w:t xml:space="preserve">] </w:t>
+      </w:r>
+      <w:hyperlink r:id="rId11" w:history="1">
+        <w:r>
+          <w:rPr>
+            <w:rStyle w:val="Hyperlink"/>
+            <w:rFonts w:eastAsia="Trebuchet MS"/>
+          </w:rPr>
+          <w:t>https://www.pxfuel.com/en/free-photo-qualj</w:t>
+        </w:r>
+      </w:hyperlink>
+      <w:r>
+        <w:rPr>
+          <w:rFonts w:eastAsia="Trebuchet MS"/>
+        </w:rPr>
+        <w:t xml:space="preserve"> </w:t>
+      </w:r>
+    </w:p>
+    <w:p>
+      <w:pPr>
+        <w:rPr>
+          <w:rFonts w:eastAsia="Trebuchet MS"/>
+        </w:rPr>
+      </w:pPr>
+    </w:p>
+    <w:p>
+      <w:pPr>
+        <w:rPr>
+          <w:rFonts w:eastAsia="Trebuchet MS"/>
+        </w:rPr>
+      </w:pPr>
+      <w:r>
+        <w:rPr>
+          <w:rFonts w:eastAsia="Trebuchet MS"/>
+        </w:rPr>
+        <w:t xml:space="preserve">[4] </w:t>
+      </w:r>
+      <w:hyperlink r:id="rId12" w:history="1">
+        <w:r>
+          <w:rPr>
+            <w:rStyle w:val="Hyperlink"/>
+            <w:rFonts w:eastAsia="Trebuchet MS"/>
+          </w:rPr>
+          <w:t>https://www.crisil.com/en/home/our-businesses/crisil-coalition.html</w:t>
+        </w:r>
+      </w:hyperlink>
+      <w:r>
+        <w:rPr>
+          <w:rFonts w:eastAsia="Trebuchet MS"/>
+        </w:rPr>
+        <w:t xml:space="preserve"> </w:t>
+      </w:r>
+    </w:p>
+    <w:p>
+      <w:pPr>
+        <w:rPr>
+          <w:lang w:val="en-US"/>
+        </w:rPr>
+      </w:pPr>
+    </w:p>
+    <w:p>
+      <w:pPr>
+        <w:rPr>
+          <w:lang w:val="en-US"/>
+        </w:rPr>
+      </w:pPr>
+      <w:r>
+        <w:rPr>
+          <w:lang w:val="en-US"/>
+        </w:rPr>
+        <w:t xml:space="preserve">[5] </w:t>
+      </w:r>
+      <w:hyperlink r:id="rId13" w:history="1">
+        <w:r>
+          <w:rPr>
+            <w:rStyle w:val="Hyperlink"/>
+            <w:lang w:val="en-US"/>
+          </w:rPr>
+          <w:t>https://www.itprotoday.com/machine-learning/how-ai-trading-systems-will-shake-wall-street</w:t>
+        </w:r>
+      </w:hyperlink>
+      <w:r>
+        <w:rPr>
+          <w:lang w:val="en-US"/>
+        </w:rPr>
+        <w:t xml:space="preserve"> </w:t>
+      </w:r>
+    </w:p>
+    <w:p>
+      <w:pPr>
+        <w:rPr>
+          <w:lang w:val="en-US"/>
+        </w:rPr>
+      </w:pPr>
+    </w:p>
+    <w:p>
+      <w:pPr>
+        <w:rPr>
+          <w:lang w:val="en-US"/>
+        </w:rPr>
+      </w:pPr>
+      <w:r>
+        <w:rPr>
+          <w:lang w:val="en-US"/>
+        </w:rPr>
+        <w:t xml:space="preserve">[6] </w:t>
+      </w:r>
+      <w:hyperlink r:id="rId14" w:history="1">
+        <w:r>
+          <w:rPr>
+            <w:rStyle w:val="Hyperlink"/>
+            <w:lang w:val="en-US"/>
+          </w:rPr>
+          <w:t>https://www.bloomberg.com/news/articles/2017-09-20/mizuho-is-said-to-offer-ai-trading-service-before-mifid-overhaul</w:t>
+        </w:r>
+      </w:hyperlink>
+      <w:r>
+        <w:rPr>
+          <w:lang w:val="en-US"/>
+        </w:rPr>
+        <w:t xml:space="preserve"> </w:t>
+      </w:r>
+    </w:p>
+    <w:p>
+      <w:pPr>
+        <w:rPr>
+          <w:lang w:val="en-US"/>
+        </w:rPr>
+      </w:pPr>
+    </w:p>
+    <w:p>
+      <w:pPr>
+        <w:rPr>
+          <w:lang w:val="en-US"/>
+        </w:rPr>
+      </w:pPr>
+      <w:r>
+        <w:rPr>
+          <w:lang w:val="en-US"/>
+        </w:rPr>
+        <w:lastRenderedPageBreak/>
+        <w:t xml:space="preserve">[7] </w:t>
+      </w:r>
+      <w:hyperlink r:id="rId15" w:history="1">
+        <w:r>
+          <w:rPr>
+            <w:rStyle w:val="Hyperlink"/>
+            <w:lang w:val="en-US"/>
+          </w:rPr>
+          <w:t>https://www.cybersecobservatory.com/2017/06/06/artificial-intelligence-transforming-investment-strategies/</w:t>
+        </w:r>
+      </w:hyperlink>
+      <w:r>
+        <w:rPr>
+          <w:lang w:val="en-US"/>
+        </w:rPr>
+        <w:t xml:space="preserve"> </w:t>
+      </w:r>
+    </w:p>
+    <w:p>
+      <w:pPr>
+        <w:rPr>
+          <w:rFonts w:eastAsia="Trebuchet MS"/>
+        </w:rPr>
+      </w:pPr>
+    </w:p>
+    <w:p>
+      <w:pPr>
+        <w:rPr>
+          <w:lang w:val="en-US"/>
+        </w:rPr>
+      </w:pPr>
+      <w:r>
+        <w:rPr>
+          <w:rFonts w:eastAsia="Trebuchet MS"/>
+        </w:rPr>
+        <w:t xml:space="preserve">[8] </w:t>
+      </w:r>
+      <w:hyperlink r:id="rId16" w:history="1">
+        <w:r>
+          <w:rPr>
+            <w:rStyle w:val="Hyperlink"/>
+            <w:rFonts w:eastAsia="Trebuchet MS"/>
+          </w:rPr>
+          <w:t>https://www.auquan.com/</w:t>
+        </w:r>
+      </w:hyperlink>
+      <w:r>
+        <w:rPr>
+          <w:rFonts w:eastAsia="Trebuchet MS"/>
+        </w:rPr>
+        <w:t xml:space="preserve"> </w:t>
+      </w:r>
     </w:p>
     <w:p/>
     <w:sectPr>

</xml_diff>

<commit_message>
Added Random Forest to disso
</commit_message>
<xml_diff>
--- a/Docs/2_dissertation/Dissertation.docx
+++ b/Docs/2_dissertation/Dissertation.docx
@@ -3305,13 +3305,7 @@
         <w:rPr>
           <w:lang w:eastAsia="en-US"/>
         </w:rPr>
-        <w:t xml:space="preserve">The code I used to calculate the Stochastic Oscillator is shown in appendix </w:t>
-      </w:r>
-      <w:r>
-        <w:rPr>
-          <w:lang w:eastAsia="en-US"/>
-        </w:rPr>
-        <w:t>C.</w:t>
+        <w:t>The code I used to calculate the Stochastic Oscillator is shown in appendix C.</w:t>
       </w:r>
     </w:p>
     <w:p>
@@ -3561,19 +3555,7 @@
         <w:rPr>
           <w:lang w:eastAsia="en-US"/>
         </w:rPr>
-        <w:t xml:space="preserve">The code I used to calculate the Stochastic Oscillator is shown in appendix </w:t>
-      </w:r>
-      <w:r>
-        <w:rPr>
-          <w:lang w:eastAsia="en-US"/>
-        </w:rPr>
-        <w:t>E</w:t>
-      </w:r>
-      <w:r>
-        <w:rPr>
-          <w:lang w:eastAsia="en-US"/>
-        </w:rPr>
-        <w:t>.</w:t>
+        <w:t>The code I used to calculate the Stochastic Oscillator is shown in appendix E.</w:t>
       </w:r>
     </w:p>
     <w:p>
@@ -3870,25 +3852,7 @@
         <w:rPr>
           <w:lang w:eastAsia="en-US"/>
         </w:rPr>
-        <w:t xml:space="preserve">is shown in appendix </w:t>
-      </w:r>
-      <w:r>
-        <w:rPr>
-          <w:lang w:eastAsia="en-US"/>
-        </w:rPr>
-        <w:t>D</w:t>
-      </w:r>
-      <w:r>
-        <w:rPr>
-          <w:lang w:eastAsia="en-US"/>
-        </w:rPr>
-        <w:t>.</w:t>
-      </w:r>
-      <w:r>
-        <w:rPr>
-          <w:lang w:eastAsia="en-US"/>
-        </w:rPr>
-        <w:t xml:space="preserve"> To calculate the MACD, I used the column in the data frame containing the closing price of the stock. After obtaining this column, </w:t>
+        <w:t xml:space="preserve">is shown in appendix D. To calculate the MACD, I used the column in the data frame containing the closing price of the stock. After obtaining this column, </w:t>
       </w:r>
       <w:r>
         <w:rPr>
@@ -3976,7 +3940,7 @@
         </w:rPr>
         <w:t xml:space="preserve"> function, but in this </w:t>
       </w:r>
-      <w:proofErr w:type="spellStart"/>
+      <w:proofErr w:type="gramStart"/>
       <w:r>
         <w:rPr>
           <w:lang w:eastAsia="en-US"/>
@@ -3987,9 +3951,15 @@
         <w:rPr>
           <w:lang w:eastAsia="en-US"/>
         </w:rPr>
-        <w:t>ace</w:t>
-      </w:r>
-      <w:proofErr w:type="spellEnd"/>
+        <w:t>s</w:t>
+      </w:r>
+      <w:r>
+        <w:rPr>
+          <w:lang w:eastAsia="en-US"/>
+        </w:rPr>
+        <w:t>e</w:t>
+      </w:r>
+      <w:proofErr w:type="gramEnd"/>
       <w:r>
         <w:rPr>
           <w:lang w:eastAsia="en-US"/>
@@ -4054,10 +4024,7 @@
         <w:t>.1</w:t>
       </w:r>
       <w:r>
-        <w:t xml:space="preserve"> </w:t>
-      </w:r>
-      <w:r>
-        <w:t>Regression</w:t>
+        <w:t xml:space="preserve"> Regression</w:t>
       </w:r>
     </w:p>
     <w:p/>
@@ -4110,16 +4077,7 @@
       </w:pPr>
       <w:r>
         <w:lastRenderedPageBreak/>
-        <w:t>4.</w:t>
-      </w:r>
-      <w:r>
-        <w:t>2</w:t>
-      </w:r>
-      <w:r>
-        <w:t xml:space="preserve"> </w:t>
-      </w:r>
-      <w:r>
-        <w:t>Random Forest</w:t>
+        <w:t>4.2 Random Forest</w:t>
       </w:r>
     </w:p>
     <w:p/>
@@ -4312,45 +4270,911 @@
     </w:p>
     <w:p/>
     <w:p>
-      <w:r>
-        <w:t xml:space="preserve">Ensemble Learning models are models that uses decisions from multiple models combined to increase the model’s overall efficiency. Ensemble Learning Is perfectly summed up by the old adage that two heads are better than one. To get a better understanding of what the true response is, we combine the effects of the several models. Bagging is used in our Random Forest algorithm to boost efficiency. </w:t>
+      <w:pPr>
+        <w:pStyle w:val="ListParagraph"/>
+        <w:keepNext/>
+        <w:ind w:left="360"/>
+      </w:pPr>
+      <w:r>
+        <w:rPr>
+          <w:noProof/>
+        </w:rPr>
+        <w:drawing>
+          <wp:inline distT="0" distB="0" distL="0" distR="0" wp14:anchorId="53B2B33A" wp14:editId="17F8A2DA">
+            <wp:extent cx="5727700" cy="2863850"/>
+            <wp:effectExtent l="0" t="0" r="0" b="6350"/>
+            <wp:docPr id="17" name="Picture 17" descr="Diagram&#10;&#10;Description automatically generated"/>
+            <wp:cNvGraphicFramePr>
+              <a:graphicFrameLocks xmlns:a="http://schemas.openxmlformats.org/drawingml/2006/main" noChangeAspect="1"/>
+            </wp:cNvGraphicFramePr>
+            <a:graphic xmlns:a="http://schemas.openxmlformats.org/drawingml/2006/main">
+              <a:graphicData uri="http://schemas.openxmlformats.org/drawingml/2006/picture">
+                <pic:pic xmlns:pic="http://schemas.openxmlformats.org/drawingml/2006/picture">
+                  <pic:nvPicPr>
+                    <pic:cNvPr id="17" name="Picture 17" descr="Diagram&#10;&#10;Description automatically generated"/>
+                    <pic:cNvPicPr/>
+                  </pic:nvPicPr>
+                  <pic:blipFill>
+                    <a:blip r:embed="rId16">
+                      <a:extLst>
+                        <a:ext uri="{28A0092B-C50C-407E-A947-70E740481C1C}">
+                          <a14:useLocalDpi xmlns:a14="http://schemas.microsoft.com/office/drawing/2010/main" val="0"/>
+                        </a:ext>
+                      </a:extLst>
+                    </a:blip>
+                    <a:stretch>
+                      <a:fillRect/>
+                    </a:stretch>
+                  </pic:blipFill>
+                  <pic:spPr>
+                    <a:xfrm>
+                      <a:off x="0" y="0"/>
+                      <a:ext cx="5727700" cy="2863850"/>
+                    </a:xfrm>
+                    <a:prstGeom prst="rect">
+                      <a:avLst/>
+                    </a:prstGeom>
+                  </pic:spPr>
+                </pic:pic>
+              </a:graphicData>
+            </a:graphic>
+          </wp:inline>
+        </w:drawing>
+      </w:r>
+    </w:p>
+    <w:p>
+      <w:pPr>
+        <w:pStyle w:val="Caption"/>
+        <w:jc w:val="center"/>
+      </w:pPr>
+      <w:r>
+        <w:t xml:space="preserve">Figure </w:t>
+      </w:r>
+      <w:r>
+        <w:fldChar w:fldCharType="begin"/>
+      </w:r>
+      <w:r>
+        <w:instrText xml:space="preserve"> SEQ Figure \* ARABIC </w:instrText>
+      </w:r>
+      <w:r>
+        <w:fldChar w:fldCharType="separate"/>
+      </w:r>
+      <w:r>
+        <w:rPr>
+          <w:noProof/>
+        </w:rPr>
+        <w:t>9</w:t>
+      </w:r>
+      <w:r>
+        <w:fldChar w:fldCharType="end"/>
+      </w:r>
+      <w:r>
+        <w:t>-Bagging (Bootstrap Aggregation) Flow</w:t>
       </w:r>
     </w:p>
     <w:p/>
     <w:p>
-      <w:pPr>
-        <w:rPr>
-          <w:color w:val="000000" w:themeColor="text1"/>
-        </w:rPr>
-      </w:pPr>
-      <w:r>
-        <w:rPr>
-          <w:color w:val="000000" w:themeColor="text1"/>
-        </w:rPr>
-        <w:t>What is bagging?</w:t>
-      </w:r>
-    </w:p>
-    <w:p>
-      <w:pPr>
-        <w:rPr>
-          <w:color w:val="000000" w:themeColor="text1"/>
-        </w:rPr>
-      </w:pPr>
-    </w:p>
-    <w:p>
-      <w:pPr>
-        <w:rPr>
-          <w:color w:val="000000" w:themeColor="text1"/>
-        </w:rPr>
-      </w:pPr>
+      <w:r>
+        <w:t xml:space="preserve">Ensemble Learning models are models that uses decisions from multiple models combined to increase the model’s overall efficiency. Ensemble Learning Is perfectly summed up by the </w:t>
+      </w:r>
+      <w:r>
+        <w:lastRenderedPageBreak/>
+        <w:t xml:space="preserve">old adage that two heads are better than one. To get a better understanding of what the true response is, we combine the effects of the several models. </w:t>
+      </w:r>
+      <w:r>
+        <w:t>Bagging is used for decision trees to increase model consistency in terms of reducing variance and improving accuracy, which removes the problem of overfitting.</w:t>
+      </w:r>
     </w:p>
     <w:p/>
     <w:p>
-      <w:pPr>
-        <w:rPr>
-          <w:rFonts w:eastAsia="Trebuchet MS"/>
-        </w:rPr>
-      </w:pPr>
+      <w:r>
+        <w:t>In ensemble ML, bagging takes multiple poor models and aggregates the predictions to find the strongest one. The weak models specialise in specific areas of the feature space, allowing bagging leverage predictions to come from any model to</w:t>
+      </w:r>
+      <w:r>
+        <w:t xml:space="preserve"> achieve the highest level of accuracy. </w:t>
+      </w:r>
+    </w:p>
+    <w:p/>
+    <w:p>
+      <w:r>
+        <w:t xml:space="preserve">Random Forest are typically more accurate than single decision </w:t>
+      </w:r>
+      <w:r>
+        <w:t>trees for several reasons:</w:t>
+      </w:r>
+    </w:p>
+    <w:p/>
+    <w:p>
+      <w:pPr>
+        <w:pStyle w:val="ListParagraph"/>
+        <w:numPr>
+          <w:ilvl w:val="0"/>
+          <w:numId w:val="17"/>
+        </w:numPr>
+      </w:pPr>
+      <w:r>
+        <w:t xml:space="preserve">Instability: Even minor changes to the input data can have a significant impact on the decision tree’s overall structure. </w:t>
+      </w:r>
+    </w:p>
+    <w:p>
+      <w:pPr>
+        <w:pStyle w:val="ListParagraph"/>
+        <w:numPr>
+          <w:ilvl w:val="0"/>
+          <w:numId w:val="17"/>
+        </w:numPr>
+      </w:pPr>
+      <w:r>
+        <w:t xml:space="preserve">They are always </w:t>
+      </w:r>
+      <w:r>
+        <w:t>insufficiently</w:t>
+      </w:r>
+      <w:r>
+        <w:t xml:space="preserve"> reliable. With similar data, several other predictors perform better. </w:t>
+      </w:r>
+    </w:p>
+    <w:p>
+      <w:pPr>
+        <w:pStyle w:val="ListParagraph"/>
+        <w:numPr>
+          <w:ilvl w:val="0"/>
+          <w:numId w:val="17"/>
+        </w:numPr>
+      </w:pPr>
+      <w:r>
+        <w:t xml:space="preserve">Knowledge benefit in decision trees is skewed in favour of attributes with more levels when data contains categorical variables of different number of levels. </w:t>
+      </w:r>
+    </w:p>
+    <w:p>
+      <w:pPr>
+        <w:pStyle w:val="ListParagraph"/>
+        <w:numPr>
+          <w:ilvl w:val="0"/>
+          <w:numId w:val="17"/>
+        </w:numPr>
+      </w:pPr>
+      <w:r>
+        <w:t>Calculations can become extremely complicated, particularly when multiple values are unknown and/or mul</w:t>
+      </w:r>
+      <w:r>
+        <w:t xml:space="preserve">tiple values are unknown and/or multiple outcomes are related. </w:t>
+      </w:r>
+    </w:p>
+    <w:p>
+      <w:pPr>
+        <w:pStyle w:val="ListParagraph"/>
+      </w:pPr>
+    </w:p>
+    <w:p>
+      <w:r>
+        <w:t xml:space="preserve">Aforementioned are some of the reasons why Random Forest is superior to Decision Tree because it can help solve some of their flaws. There is no ideal model, as </w:t>
+      </w:r>
+      <w:r>
+        <w:t xml:space="preserve">there is for everything. Just because something has flaws doesn’t mean it’s worthless; it simply means we need to be aware of them and keep an eye out for them while we use it. </w:t>
+      </w:r>
+    </w:p>
+    <w:p/>
+    <w:p>
+      <w:pPr>
+        <w:pStyle w:val="Heading2"/>
+      </w:pPr>
+      <w:r>
+        <w:t xml:space="preserve">4.2 Ridge Regression </w:t>
+      </w:r>
+    </w:p>
+    <w:p/>
+    <w:p>
+      <w:pPr>
+        <w:pStyle w:val="Heading3"/>
+      </w:pPr>
+      <w:r>
+        <w:t>4.2 Simple Linear Regression</w:t>
+      </w:r>
+    </w:p>
+    <w:p>
+      <w:pPr>
+        <w:pStyle w:val="ListBullet"/>
+        <w:keepNext/>
+        <w:numPr>
+          <w:ilvl w:val="0"/>
+          <w:numId w:val="0"/>
+        </w:numPr>
+        <w:ind w:left="360" w:hanging="360"/>
+        <w:jc w:val="both"/>
+      </w:pPr>
+      <w:r>
+        <w:rPr>
+          <w:noProof/>
+        </w:rPr>
+        <w:drawing>
+          <wp:inline distT="0" distB="0" distL="0" distR="0" wp14:anchorId="767DD15A" wp14:editId="67227850">
+            <wp:extent cx="4782207" cy="2447302"/>
+            <wp:effectExtent l="0" t="0" r="5715" b="3810"/>
+            <wp:docPr id="21" name="Picture 21" descr="Chart&#10;&#10;Description automatically generated"/>
+            <wp:cNvGraphicFramePr>
+              <a:graphicFrameLocks xmlns:a="http://schemas.openxmlformats.org/drawingml/2006/main" noChangeAspect="1"/>
+            </wp:cNvGraphicFramePr>
+            <a:graphic xmlns:a="http://schemas.openxmlformats.org/drawingml/2006/main">
+              <a:graphicData uri="http://schemas.openxmlformats.org/drawingml/2006/picture">
+                <pic:pic xmlns:pic="http://schemas.openxmlformats.org/drawingml/2006/picture">
+                  <pic:nvPicPr>
+                    <pic:cNvPr id="21" name="Picture 21" descr="Chart&#10;&#10;Description automatically generated"/>
+                    <pic:cNvPicPr/>
+                  </pic:nvPicPr>
+                  <pic:blipFill>
+                    <a:blip r:embed="rId17">
+                      <a:extLst>
+                        <a:ext uri="{28A0092B-C50C-407E-A947-70E740481C1C}">
+                          <a14:useLocalDpi xmlns:a14="http://schemas.microsoft.com/office/drawing/2010/main" val="0"/>
+                        </a:ext>
+                      </a:extLst>
+                    </a:blip>
+                    <a:stretch>
+                      <a:fillRect/>
+                    </a:stretch>
+                  </pic:blipFill>
+                  <pic:spPr>
+                    <a:xfrm>
+                      <a:off x="0" y="0"/>
+                      <a:ext cx="4816648" cy="2464927"/>
+                    </a:xfrm>
+                    <a:prstGeom prst="rect">
+                      <a:avLst/>
+                    </a:prstGeom>
+                  </pic:spPr>
+                </pic:pic>
+              </a:graphicData>
+            </a:graphic>
+          </wp:inline>
+        </w:drawing>
+      </w:r>
+    </w:p>
+    <w:p>
+      <w:pPr>
+        <w:pStyle w:val="Caption"/>
+        <w:jc w:val="center"/>
+      </w:pPr>
+    </w:p>
+    <w:p>
+      <w:pPr>
+        <w:pStyle w:val="Caption"/>
+        <w:jc w:val="center"/>
+      </w:pPr>
+      <w:r>
+        <w:t xml:space="preserve">Figure </w:t>
+      </w:r>
+      <w:r>
+        <w:fldChar w:fldCharType="begin"/>
+      </w:r>
+      <w:r>
+        <w:instrText xml:space="preserve"> SEQ Figure \* ARABIC </w:instrText>
+      </w:r>
+      <w:r>
+        <w:fldChar w:fldCharType="separate"/>
+      </w:r>
+      <w:r>
+        <w:rPr>
+          <w:noProof/>
+        </w:rPr>
+        <w:t>10</w:t>
+      </w:r>
+      <w:r>
+        <w:fldChar w:fldCharType="end"/>
+      </w:r>
+      <w:r>
+        <w:t>-Simple linear regression example</w:t>
+      </w:r>
+    </w:p>
+    <w:p>
+      <w:pPr>
+        <w:pStyle w:val="ListBullet"/>
+        <w:numPr>
+          <w:ilvl w:val="0"/>
+          <w:numId w:val="0"/>
+        </w:numPr>
+        <w:ind w:left="360" w:hanging="360"/>
+        <w:jc w:val="both"/>
+      </w:pPr>
+    </w:p>
+    <w:p>
+      <w:pPr>
+        <w:pStyle w:val="ListBullet"/>
+        <w:numPr>
+          <w:ilvl w:val="0"/>
+          <w:numId w:val="0"/>
+        </w:numPr>
+        <w:ind w:left="360" w:hanging="360"/>
+        <w:jc w:val="both"/>
+      </w:pPr>
+      <w:r>
+        <w:t>Simple linear Regression is a mathematical technique for extracting a formula to predict the</w:t>
+      </w:r>
+    </w:p>
+    <w:p>
+      <w:pPr>
+        <w:pStyle w:val="ListBullet"/>
+        <w:numPr>
+          <w:ilvl w:val="0"/>
+          <w:numId w:val="0"/>
+        </w:numPr>
+        <w:ind w:left="360" w:hanging="360"/>
+        <w:jc w:val="both"/>
+      </w:pPr>
+      <w:r>
+        <w:lastRenderedPageBreak/>
+        <w:t xml:space="preserve">Values of one </w:t>
+      </w:r>
+      <w:r>
+        <w:t xml:space="preserve">Y </w:t>
+      </w:r>
+      <w:r>
+        <w:t>variable from the values of another</w:t>
+      </w:r>
+      <w:r>
+        <w:t xml:space="preserve"> variable X</w:t>
+      </w:r>
+      <w:r>
+        <w:t xml:space="preserve"> when </w:t>
+      </w:r>
+      <w:r>
+        <w:t xml:space="preserve">both variables have a causal relationship. X is called the independent variable and Y is called the dependant variable. It is called </w:t>
+      </w:r>
+      <w:r>
+        <w:t>‘</w:t>
+      </w:r>
+      <w:r>
+        <w:t>simple</w:t>
+      </w:r>
+      <w:r>
+        <w:t>’</w:t>
+      </w:r>
+      <w:r>
+        <w:t xml:space="preserve"> because it only examines the relationship between two variables. </w:t>
+      </w:r>
+      <w:r>
+        <w:t>It is linear because when the independent variable increases (or decreases), the dependent variable increases (or decreases) in a linear fashion.</w:t>
+      </w:r>
+    </w:p>
+    <w:p>
+      <w:pPr>
+        <w:pStyle w:val="ListBullet"/>
+        <w:keepNext/>
+        <w:numPr>
+          <w:ilvl w:val="0"/>
+          <w:numId w:val="0"/>
+        </w:numPr>
+        <w:ind w:left="360" w:hanging="360"/>
+        <w:jc w:val="both"/>
+      </w:pPr>
+      <w:r>
+        <w:rPr>
+          <w:rFonts w:ascii="Times New Roman" w:eastAsia="Trebuchet MS" w:hAnsi="Times New Roman" w:cs="Times New Roman"/>
+          <w:noProof/>
+          <w:sz w:val="36"/>
+          <w:szCs w:val="36"/>
+        </w:rPr>
+        <w:drawing>
+          <wp:inline distT="0" distB="0" distL="0" distR="0" wp14:anchorId="25D6E9E3" wp14:editId="00200F80">
+            <wp:extent cx="5727700" cy="3326130"/>
+            <wp:effectExtent l="0" t="0" r="0" b="1270"/>
+            <wp:docPr id="22" name="Picture 22" descr="Chart, scatter chart&#10;&#10;Description automatically generated"/>
+            <wp:cNvGraphicFramePr>
+              <a:graphicFrameLocks xmlns:a="http://schemas.openxmlformats.org/drawingml/2006/main" noChangeAspect="1"/>
+            </wp:cNvGraphicFramePr>
+            <a:graphic xmlns:a="http://schemas.openxmlformats.org/drawingml/2006/main">
+              <a:graphicData uri="http://schemas.openxmlformats.org/drawingml/2006/picture">
+                <pic:pic xmlns:pic="http://schemas.openxmlformats.org/drawingml/2006/picture">
+                  <pic:nvPicPr>
+                    <pic:cNvPr id="22" name="Picture 22" descr="Chart, scatter chart&#10;&#10;Description automatically generated"/>
+                    <pic:cNvPicPr/>
+                  </pic:nvPicPr>
+                  <pic:blipFill>
+                    <a:blip r:embed="rId18">
+                      <a:extLst>
+                        <a:ext uri="{28A0092B-C50C-407E-A947-70E740481C1C}">
+                          <a14:useLocalDpi xmlns:a14="http://schemas.microsoft.com/office/drawing/2010/main" val="0"/>
+                        </a:ext>
+                      </a:extLst>
+                    </a:blip>
+                    <a:stretch>
+                      <a:fillRect/>
+                    </a:stretch>
+                  </pic:blipFill>
+                  <pic:spPr>
+                    <a:xfrm>
+                      <a:off x="0" y="0"/>
+                      <a:ext cx="5727700" cy="3326130"/>
+                    </a:xfrm>
+                    <a:prstGeom prst="rect">
+                      <a:avLst/>
+                    </a:prstGeom>
+                  </pic:spPr>
+                </pic:pic>
+              </a:graphicData>
+            </a:graphic>
+          </wp:inline>
+        </w:drawing>
+      </w:r>
+    </w:p>
+    <w:p>
+      <w:pPr>
+        <w:pStyle w:val="Caption"/>
+        <w:jc w:val="center"/>
+      </w:pPr>
+      <w:r>
+        <w:t xml:space="preserve">Figure </w:t>
+      </w:r>
+      <w:r>
+        <w:fldChar w:fldCharType="begin"/>
+      </w:r>
+      <w:r>
+        <w:instrText xml:space="preserve"> SEQ Figure \* ARABIC </w:instrText>
+      </w:r>
+      <w:r>
+        <w:fldChar w:fldCharType="separate"/>
+      </w:r>
+      <w:r>
+        <w:rPr>
+          <w:noProof/>
+        </w:rPr>
+        <w:t>11</w:t>
+      </w:r>
+      <w:r>
+        <w:fldChar w:fldCharType="end"/>
+      </w:r>
+      <w:r>
+        <w:t>-Simple linear regression formula</w:t>
+      </w:r>
+    </w:p>
+    <w:p>
+      <w:pPr>
+        <w:pStyle w:val="ListBullet"/>
+        <w:numPr>
+          <w:ilvl w:val="0"/>
+          <w:numId w:val="0"/>
+        </w:numPr>
+        <w:ind w:left="360" w:hanging="360"/>
+        <w:jc w:val="both"/>
+      </w:pPr>
+      <w:r>
+        <w:t xml:space="preserve">As shown in figure 10, the goal is to obtain a relationship (model) between the X </w:t>
+      </w:r>
+      <w:r>
+        <w:t xml:space="preserve">(Number of Years of Experience) </w:t>
+      </w:r>
+      <w:r>
+        <w:t>and the Y</w:t>
+      </w:r>
+      <w:r>
+        <w:t xml:space="preserve"> (Salary)</w:t>
+      </w:r>
+      <w:r>
+        <w:t xml:space="preserve"> variable. Once the coefficients m and b are obtained, </w:t>
+      </w:r>
+      <w:r>
+        <w:t xml:space="preserve">we will have obtained a simple linear model. This trained model can be later used to predict any salary based on the number of years of experience an employee has. </w:t>
+      </w:r>
+    </w:p>
+    <w:p>
+      <w:pPr>
+        <w:pStyle w:val="ListBullet"/>
+        <w:numPr>
+          <w:ilvl w:val="0"/>
+          <w:numId w:val="0"/>
+        </w:numPr>
+        <w:ind w:left="360" w:hanging="360"/>
+      </w:pPr>
+    </w:p>
+    <w:p>
+      <w:pPr>
+        <w:pStyle w:val="ListBullet"/>
+        <w:numPr>
+          <w:ilvl w:val="0"/>
+          <w:numId w:val="0"/>
+        </w:numPr>
+        <w:ind w:left="360" w:hanging="360"/>
+      </w:pPr>
+    </w:p>
+    <w:p>
+      <w:pPr>
+        <w:pStyle w:val="ListBullet"/>
+        <w:keepNext/>
+        <w:numPr>
+          <w:ilvl w:val="0"/>
+          <w:numId w:val="0"/>
+        </w:numPr>
+        <w:ind w:left="360" w:hanging="360"/>
+      </w:pPr>
+      <w:r>
+        <w:rPr>
+          <w:noProof/>
+        </w:rPr>
+        <w:drawing>
+          <wp:inline distT="0" distB="0" distL="0" distR="0" wp14:anchorId="6BD0B1F9" wp14:editId="0270578E">
+            <wp:extent cx="5654566" cy="2753710"/>
+            <wp:effectExtent l="0" t="0" r="0" b="2540"/>
+            <wp:docPr id="23" name="Picture 23" descr="A picture containing diagram&#10;&#10;Description automatically generated"/>
+            <wp:cNvGraphicFramePr>
+              <a:graphicFrameLocks xmlns:a="http://schemas.openxmlformats.org/drawingml/2006/main" noChangeAspect="1"/>
+            </wp:cNvGraphicFramePr>
+            <a:graphic xmlns:a="http://schemas.openxmlformats.org/drawingml/2006/main">
+              <a:graphicData uri="http://schemas.openxmlformats.org/drawingml/2006/picture">
+                <pic:pic xmlns:pic="http://schemas.openxmlformats.org/drawingml/2006/picture">
+                  <pic:nvPicPr>
+                    <pic:cNvPr id="23" name="Picture 23" descr="A picture containing diagram&#10;&#10;Description automatically generated"/>
+                    <pic:cNvPicPr/>
+                  </pic:nvPicPr>
+                  <pic:blipFill rotWithShape="1">
+                    <a:blip r:embed="rId19">
+                      <a:extLst>
+                        <a:ext uri="{28A0092B-C50C-407E-A947-70E740481C1C}">
+                          <a14:useLocalDpi xmlns:a14="http://schemas.microsoft.com/office/drawing/2010/main" val="0"/>
+                        </a:ext>
+                      </a:extLst>
+                    </a:blip>
+                    <a:srcRect r="1277" b="13165"/>
+                    <a:stretch/>
+                  </pic:blipFill>
+                  <pic:spPr bwMode="auto">
+                    <a:xfrm>
+                      <a:off x="0" y="0"/>
+                      <a:ext cx="5654566" cy="2753710"/>
+                    </a:xfrm>
+                    <a:prstGeom prst="rect">
+                      <a:avLst/>
+                    </a:prstGeom>
+                    <a:ln>
+                      <a:noFill/>
+                    </a:ln>
+                    <a:extLst>
+                      <a:ext uri="{53640926-AAD7-44D8-BBD7-CCE9431645EC}">
+                        <a14:shadowObscured xmlns:a14="http://schemas.microsoft.com/office/drawing/2010/main"/>
+                      </a:ext>
+                    </a:extLst>
+                  </pic:spPr>
+                </pic:pic>
+              </a:graphicData>
+            </a:graphic>
+          </wp:inline>
+        </w:drawing>
+      </w:r>
+    </w:p>
+    <w:p>
+      <w:pPr>
+        <w:pStyle w:val="Caption"/>
+        <w:jc w:val="center"/>
+      </w:pPr>
+      <w:r>
+        <w:t xml:space="preserve">Figure </w:t>
+      </w:r>
+      <w:r>
+        <w:fldChar w:fldCharType="begin"/>
+      </w:r>
+      <w:r>
+        <w:instrText xml:space="preserve"> SEQ Figure \* ARABIC </w:instrText>
+      </w:r>
+      <w:r>
+        <w:fldChar w:fldCharType="separate"/>
+      </w:r>
+      <w:r>
+        <w:rPr>
+          <w:noProof/>
+        </w:rPr>
+        <w:t>12</w:t>
+      </w:r>
+      <w:r>
+        <w:fldChar w:fldCharType="end"/>
+      </w:r>
+      <w:r>
+        <w:t>-Least Sum of Squares</w:t>
+      </w:r>
+    </w:p>
+    <w:p>
+      <w:pPr>
+        <w:pStyle w:val="Heading3"/>
+      </w:pPr>
+      <w:r>
+        <w:lastRenderedPageBreak/>
+        <w:t>We need to find the Least Sum of Squares to get our model parameters. Least squares fitting is a method for determining the curve or line that best fits a range of points. The best fit curve or line is calculated using the sum of the squares of the offsets (residuals). The coefficients m and b are obtained using the least squares process, as shown in figure 12.</w:t>
+      </w:r>
+    </w:p>
+    <w:p/>
+    <w:p>
+      <w:pPr>
+        <w:pStyle w:val="Heading3"/>
+      </w:pPr>
+      <w:r>
+        <w:t xml:space="preserve">4.2 Regularisation </w:t>
+      </w:r>
+    </w:p>
+    <w:p>
+      <w:pPr>
+        <w:pStyle w:val="Caption"/>
+      </w:pPr>
+    </w:p>
+    <w:p>
+      <w:r>
+        <w:t>Regularisation tech</w:t>
+      </w:r>
+      <w:r>
+        <w:t xml:space="preserve">niques are used to avoid networks overfitting. Overfitting occurs when the model provides great results on. The training data but performs poorly on the testing dataset. Overfitted models generally provide high accuracy on the training dataset but low accuracy on the testing and validation (evaluation) datasets. </w:t>
+      </w:r>
+    </w:p>
+    <w:p/>
+    <w:p>
+      <w:pPr>
+        <w:pStyle w:val="Heading3"/>
+      </w:pPr>
+      <w:r>
+        <w:t>4.2 Ridge Regression</w:t>
+      </w:r>
+    </w:p>
+    <w:p>
+      <w:pPr>
+        <w:keepNext/>
+      </w:pPr>
+      <w:r>
+        <w:rPr>
+          <w:noProof/>
+        </w:rPr>
+        <w:drawing>
+          <wp:inline distT="0" distB="0" distL="0" distR="0" wp14:anchorId="00ADB29D" wp14:editId="0370ED79">
+            <wp:extent cx="5727700" cy="4542790"/>
+            <wp:effectExtent l="0" t="0" r="0" b="0"/>
+            <wp:docPr id="28" name="Picture 28" descr="Diagram, schematic&#10;&#10;Description automatically generated"/>
+            <wp:cNvGraphicFramePr>
+              <a:graphicFrameLocks xmlns:a="http://schemas.openxmlformats.org/drawingml/2006/main" noChangeAspect="1"/>
+            </wp:cNvGraphicFramePr>
+            <a:graphic xmlns:a="http://schemas.openxmlformats.org/drawingml/2006/main">
+              <a:graphicData uri="http://schemas.openxmlformats.org/drawingml/2006/picture">
+                <pic:pic xmlns:pic="http://schemas.openxmlformats.org/drawingml/2006/picture">
+                  <pic:nvPicPr>
+                    <pic:cNvPr id="28" name="Picture 28" descr="Diagram, schematic&#10;&#10;Description automatically generated"/>
+                    <pic:cNvPicPr/>
+                  </pic:nvPicPr>
+                  <pic:blipFill>
+                    <a:blip r:embed="rId20">
+                      <a:extLst>
+                        <a:ext uri="{28A0092B-C50C-407E-A947-70E740481C1C}">
+                          <a14:useLocalDpi xmlns:a14="http://schemas.microsoft.com/office/drawing/2010/main" val="0"/>
+                        </a:ext>
+                      </a:extLst>
+                    </a:blip>
+                    <a:stretch>
+                      <a:fillRect/>
+                    </a:stretch>
+                  </pic:blipFill>
+                  <pic:spPr>
+                    <a:xfrm>
+                      <a:off x="0" y="0"/>
+                      <a:ext cx="5727700" cy="4542790"/>
+                    </a:xfrm>
+                    <a:prstGeom prst="rect">
+                      <a:avLst/>
+                    </a:prstGeom>
+                  </pic:spPr>
+                </pic:pic>
+              </a:graphicData>
+            </a:graphic>
+          </wp:inline>
+        </w:drawing>
+      </w:r>
+    </w:p>
+    <w:p>
+      <w:pPr>
+        <w:pStyle w:val="Caption"/>
+        <w:jc w:val="center"/>
+      </w:pPr>
+      <w:r>
+        <w:t xml:space="preserve">Figure </w:t>
+      </w:r>
+      <w:r>
+        <w:fldChar w:fldCharType="begin"/>
+      </w:r>
+      <w:r>
+        <w:instrText xml:space="preserve"> SEQ Figure \* ARABIC </w:instrText>
+      </w:r>
+      <w:r>
+        <w:fldChar w:fldCharType="separate"/>
+      </w:r>
+      <w:r>
+        <w:rPr>
+          <w:noProof/>
+        </w:rPr>
+        <w:t>13</w:t>
+      </w:r>
+      <w:r>
+        <w:fldChar w:fldCharType="end"/>
+      </w:r>
+      <w:r>
+        <w:t>-Overfitting Data Example</w:t>
+      </w:r>
+    </w:p>
+    <w:p>
+      <w:pPr>
+        <w:pStyle w:val="ListBullet"/>
+        <w:numPr>
+          <w:ilvl w:val="0"/>
+          <w:numId w:val="0"/>
+        </w:numPr>
+        <w:ind w:left="360" w:hanging="360"/>
+      </w:pPr>
+      <w:r>
+        <w:t xml:space="preserve">Ridge regression is advantageous because it </w:t>
+      </w:r>
+      <w:r>
+        <w:t xml:space="preserve">avoids overfitting. </w:t>
+      </w:r>
+      <w:r>
+        <w:t>Ultimately,</w:t>
+      </w:r>
+      <w:r>
+        <w:t xml:space="preserve"> we want a model that can generalise patterns. works best on the training and testing data. Ridge regression works by applying a penalizing term (reducing the weights and biases) to overcome overfitting. </w:t>
+      </w:r>
+      <w:r>
+        <w:t xml:space="preserve">As shown in figure 13, least sum of squares is applied to obtain the best fit line. Since the line passes through 3 training dataset points, the sum of squared residuals = 0. However, for the testing dataset, the sum of residuals is </w:t>
+      </w:r>
+      <w:proofErr w:type="gramStart"/>
+      <w:r>
+        <w:t>large</w:t>
+      </w:r>
+      <w:proofErr w:type="gramEnd"/>
+      <w:r>
+        <w:t xml:space="preserve"> so the line has a high variance. Variance means that there is a difference in fir (or </w:t>
+      </w:r>
+      <w:r>
+        <w:lastRenderedPageBreak/>
+        <w:t xml:space="preserve">variability) between the training dataset and the testing dataset. This regression model is overfitting the training dataset. </w:t>
+      </w:r>
+    </w:p>
+    <w:p>
+      <w:pPr>
+        <w:pStyle w:val="ListBullet"/>
+        <w:keepNext/>
+        <w:numPr>
+          <w:ilvl w:val="0"/>
+          <w:numId w:val="0"/>
+        </w:numPr>
+        <w:ind w:left="360" w:hanging="360"/>
+      </w:pPr>
+      <w:r>
+        <w:rPr>
+          <w:noProof/>
+        </w:rPr>
+        <w:drawing>
+          <wp:inline distT="0" distB="0" distL="0" distR="0" wp14:anchorId="66A4283A" wp14:editId="6203F1B4">
+            <wp:extent cx="5727700" cy="4852670"/>
+            <wp:effectExtent l="0" t="0" r="0" b="0"/>
+            <wp:docPr id="29" name="Picture 29" descr="Diagram, schematic&#10;&#10;Description automatically generated"/>
+            <wp:cNvGraphicFramePr>
+              <a:graphicFrameLocks xmlns:a="http://schemas.openxmlformats.org/drawingml/2006/main" noChangeAspect="1"/>
+            </wp:cNvGraphicFramePr>
+            <a:graphic xmlns:a="http://schemas.openxmlformats.org/drawingml/2006/main">
+              <a:graphicData uri="http://schemas.openxmlformats.org/drawingml/2006/picture">
+                <pic:pic xmlns:pic="http://schemas.openxmlformats.org/drawingml/2006/picture">
+                  <pic:nvPicPr>
+                    <pic:cNvPr id="29" name="Picture 29" descr="Diagram, schematic&#10;&#10;Description automatically generated"/>
+                    <pic:cNvPicPr/>
+                  </pic:nvPicPr>
+                  <pic:blipFill>
+                    <a:blip r:embed="rId21">
+                      <a:extLst>
+                        <a:ext uri="{28A0092B-C50C-407E-A947-70E740481C1C}">
+                          <a14:useLocalDpi xmlns:a14="http://schemas.microsoft.com/office/drawing/2010/main" val="0"/>
+                        </a:ext>
+                      </a:extLst>
+                    </a:blip>
+                    <a:stretch>
+                      <a:fillRect/>
+                    </a:stretch>
+                  </pic:blipFill>
+                  <pic:spPr>
+                    <a:xfrm>
+                      <a:off x="0" y="0"/>
+                      <a:ext cx="5727700" cy="4852670"/>
+                    </a:xfrm>
+                    <a:prstGeom prst="rect">
+                      <a:avLst/>
+                    </a:prstGeom>
+                  </pic:spPr>
+                </pic:pic>
+              </a:graphicData>
+            </a:graphic>
+          </wp:inline>
+        </w:drawing>
+      </w:r>
+    </w:p>
+    <w:p>
+      <w:pPr>
+        <w:pStyle w:val="Caption"/>
+        <w:jc w:val="center"/>
+      </w:pPr>
+      <w:r>
+        <w:t xml:space="preserve">Figure </w:t>
+      </w:r>
+      <w:r>
+        <w:fldChar w:fldCharType="begin"/>
+      </w:r>
+      <w:r>
+        <w:instrText xml:space="preserve"> SEQ Figure \* ARABIC </w:instrText>
+      </w:r>
+      <w:r>
+        <w:fldChar w:fldCharType="separate"/>
+      </w:r>
+      <w:r>
+        <w:rPr>
+          <w:noProof/>
+        </w:rPr>
+        <w:t>14</w:t>
+      </w:r>
+      <w:r>
+        <w:fldChar w:fldCharType="end"/>
+      </w:r>
+      <w:r>
+        <w:t>-Ridge Regression Example</w:t>
+      </w:r>
+    </w:p>
+    <w:p>
+      <w:pPr>
+        <w:pStyle w:val="ListBullet"/>
+        <w:numPr>
+          <w:ilvl w:val="0"/>
+          <w:numId w:val="0"/>
+        </w:numPr>
+        <w:ind w:left="360" w:hanging="360"/>
+      </w:pPr>
+    </w:p>
+    <w:p>
+      <w:pPr>
+        <w:pStyle w:val="ListBullet"/>
+        <w:numPr>
+          <w:ilvl w:val="0"/>
+          <w:numId w:val="0"/>
+        </w:numPr>
+        <w:ind w:left="360" w:hanging="360"/>
+      </w:pPr>
+      <w:r>
+        <w:t>Ridge regression works by attempting to increase the bias to improve variance (generalisation capability). This works by changing the slope of the line as shown in figure 14.</w:t>
+      </w:r>
+      <w:r>
+        <w:t xml:space="preserve"> Although the model performance might be slightly poorer on the training set, but it will perform consistently well on both the training and testing datasets.</w:t>
+      </w:r>
+    </w:p>
+    <w:p>
+      <w:pPr>
+        <w:pStyle w:val="ListBullet"/>
+        <w:numPr>
+          <w:ilvl w:val="0"/>
+          <w:numId w:val="0"/>
+        </w:numPr>
+        <w:ind w:left="360" w:hanging="360"/>
+      </w:pPr>
+    </w:p>
+    <w:p>
+      <w:pPr>
+        <w:pStyle w:val="ListBullet"/>
+        <w:numPr>
+          <w:ilvl w:val="0"/>
+          <w:numId w:val="0"/>
+        </w:numPr>
+        <w:ind w:left="360" w:hanging="360"/>
+      </w:pPr>
+    </w:p>
+    <w:p>
+      <w:pPr>
+        <w:rPr>
+          <w:rFonts w:eastAsia="Trebuchet MS"/>
+        </w:rPr>
+      </w:pPr>
+    </w:p>
+    <w:p>
+      <w:pPr>
+        <w:pStyle w:val="Heading2"/>
+      </w:pPr>
+      <w:r>
+        <w:t>4.2 Long Short-Term Memory</w:t>
+      </w:r>
     </w:p>
     <w:p>
       <w:pPr>
@@ -4389,7 +5213,7 @@
           <w:rFonts w:eastAsia="Trebuchet MS"/>
         </w:rPr>
       </w:pPr>
-      <w:hyperlink r:id="rId16" w:history="1">
+      <w:hyperlink r:id="rId22" w:history="1">
         <w:r>
           <w:rPr>
             <w:rStyle w:val="Hyperlink"/>
@@ -4439,7 +5263,7 @@
         </w:rPr>
         <w:t xml:space="preserve"> Finance [ONLINE]. Available at: </w:t>
       </w:r>
-      <w:hyperlink r:id="rId17" w:history="1">
+      <w:hyperlink r:id="rId23" w:history="1">
         <w:r>
           <w:rPr>
             <w:rStyle w:val="Hyperlink"/>
@@ -4474,7 +5298,7 @@
         </w:rPr>
         <w:t xml:space="preserve">[3] </w:t>
       </w:r>
-      <w:hyperlink r:id="rId18" w:history="1">
+      <w:hyperlink r:id="rId24" w:history="1">
         <w:r>
           <w:rPr>
             <w:rStyle w:val="Hyperlink"/>
@@ -4509,7 +5333,7 @@
         </w:rPr>
         <w:t xml:space="preserve">[4] </w:t>
       </w:r>
-      <w:hyperlink r:id="rId19" w:history="1">
+      <w:hyperlink r:id="rId25" w:history="1">
         <w:r>
           <w:rPr>
             <w:rStyle w:val="Hyperlink"/>
@@ -4545,7 +5369,7 @@
         </w:rPr>
         <w:t xml:space="preserve">[5] </w:t>
       </w:r>
-      <w:hyperlink r:id="rId20" w:history="1">
+      <w:hyperlink r:id="rId26" w:history="1">
         <w:r>
           <w:rPr>
             <w:rStyle w:val="Hyperlink"/>
@@ -4580,7 +5404,7 @@
         </w:rPr>
         <w:t xml:space="preserve">[6] </w:t>
       </w:r>
-      <w:hyperlink r:id="rId21" w:history="1">
+      <w:hyperlink r:id="rId27" w:history="1">
         <w:r>
           <w:rPr>
             <w:rStyle w:val="Hyperlink"/>
@@ -4615,7 +5439,7 @@
         </w:rPr>
         <w:t xml:space="preserve">[7] </w:t>
       </w:r>
-      <w:hyperlink r:id="rId22" w:history="1">
+      <w:hyperlink r:id="rId28" w:history="1">
         <w:r>
           <w:rPr>
             <w:rStyle w:val="Hyperlink"/>
@@ -4650,7 +5474,7 @@
         </w:rPr>
         <w:t xml:space="preserve">[8] </w:t>
       </w:r>
-      <w:hyperlink r:id="rId23" w:history="1">
+      <w:hyperlink r:id="rId29" w:history="1">
         <w:r>
           <w:rPr>
             <w:rStyle w:val="Hyperlink"/>
@@ -4685,7 +5509,7 @@
         </w:rPr>
         <w:t xml:space="preserve">[9] </w:t>
       </w:r>
-      <w:hyperlink r:id="rId24" w:history="1">
+      <w:hyperlink r:id="rId30" w:history="1">
         <w:r>
           <w:rPr>
             <w:rStyle w:val="Hyperlink"/>
@@ -6440,13 +7264,7 @@
         <w:rPr>
           <w:rFonts w:eastAsia="Trebuchet MS"/>
         </w:rPr>
-        <w:t xml:space="preserve">Indicator Calculation: </w:t>
-      </w:r>
-      <w:r>
-        <w:rPr>
-          <w:rFonts w:eastAsia="Trebuchet MS"/>
-        </w:rPr>
-        <w:t>Williams %R</w:t>
+        <w:t>Indicator Calculation: Williams %R</w:t>
       </w:r>
     </w:p>
     <w:p>
@@ -6778,13 +7596,7 @@
         <w:rPr>
           <w:rFonts w:eastAsia="Trebuchet MS"/>
         </w:rPr>
-        <w:t xml:space="preserve">Indicator Calculation: </w:t>
-      </w:r>
-      <w:r>
-        <w:rPr>
-          <w:rFonts w:eastAsia="Trebuchet MS"/>
-        </w:rPr>
-        <w:t>Moving Average Convergence Divergence (MACD)</w:t>
+        <w:t>Indicator Calculation: Moving Average Convergence Divergence (MACD)</w:t>
       </w:r>
     </w:p>
     <w:p>
@@ -7080,13 +7892,7 @@
         <w:rPr>
           <w:rFonts w:eastAsia="Trebuchet MS"/>
         </w:rPr>
-        <w:t xml:space="preserve">Indicator Calculation: </w:t>
-      </w:r>
-      <w:r>
-        <w:rPr>
-          <w:rFonts w:eastAsia="Trebuchet MS"/>
-        </w:rPr>
-        <w:t xml:space="preserve">Price Rate </w:t>
+        <w:t xml:space="preserve">Indicator Calculation: Price Rate </w:t>
       </w:r>
       <w:proofErr w:type="gramStart"/>
       <w:r>
@@ -8141,6 +8947,92 @@
     </w:lvl>
   </w:abstractNum>
   <w:abstractNum w:abstractNumId="9" w15:restartNumberingAfterBreak="0">
+    <w:nsid w:val="357349A8"/>
+    <w:multiLevelType w:val="hybridMultilevel"/>
+    <w:tmpl w:val="F8EAC39C"/>
+    <w:lvl w:ilvl="0" w:tplc="0809000F">
+      <w:start w:val="1"/>
+      <w:numFmt w:val="decimal"/>
+      <w:lvlText w:val="%1."/>
+      <w:lvlJc w:val="left"/>
+      <w:pPr>
+        <w:ind w:left="720" w:hanging="360"/>
+      </w:pPr>
+    </w:lvl>
+    <w:lvl w:ilvl="1" w:tplc="08090019" w:tentative="1">
+      <w:start w:val="1"/>
+      <w:numFmt w:val="lowerLetter"/>
+      <w:lvlText w:val="%2."/>
+      <w:lvlJc w:val="left"/>
+      <w:pPr>
+        <w:ind w:left="1440" w:hanging="360"/>
+      </w:pPr>
+    </w:lvl>
+    <w:lvl w:ilvl="2" w:tplc="0809001B" w:tentative="1">
+      <w:start w:val="1"/>
+      <w:numFmt w:val="lowerRoman"/>
+      <w:lvlText w:val="%3."/>
+      <w:lvlJc w:val="right"/>
+      <w:pPr>
+        <w:ind w:left="2160" w:hanging="180"/>
+      </w:pPr>
+    </w:lvl>
+    <w:lvl w:ilvl="3" w:tplc="0809000F" w:tentative="1">
+      <w:start w:val="1"/>
+      <w:numFmt w:val="decimal"/>
+      <w:lvlText w:val="%4."/>
+      <w:lvlJc w:val="left"/>
+      <w:pPr>
+        <w:ind w:left="2880" w:hanging="360"/>
+      </w:pPr>
+    </w:lvl>
+    <w:lvl w:ilvl="4" w:tplc="08090019" w:tentative="1">
+      <w:start w:val="1"/>
+      <w:numFmt w:val="lowerLetter"/>
+      <w:lvlText w:val="%5."/>
+      <w:lvlJc w:val="left"/>
+      <w:pPr>
+        <w:ind w:left="3600" w:hanging="360"/>
+      </w:pPr>
+    </w:lvl>
+    <w:lvl w:ilvl="5" w:tplc="0809001B" w:tentative="1">
+      <w:start w:val="1"/>
+      <w:numFmt w:val="lowerRoman"/>
+      <w:lvlText w:val="%6."/>
+      <w:lvlJc w:val="right"/>
+      <w:pPr>
+        <w:ind w:left="4320" w:hanging="180"/>
+      </w:pPr>
+    </w:lvl>
+    <w:lvl w:ilvl="6" w:tplc="0809000F" w:tentative="1">
+      <w:start w:val="1"/>
+      <w:numFmt w:val="decimal"/>
+      <w:lvlText w:val="%7."/>
+      <w:lvlJc w:val="left"/>
+      <w:pPr>
+        <w:ind w:left="5040" w:hanging="360"/>
+      </w:pPr>
+    </w:lvl>
+    <w:lvl w:ilvl="7" w:tplc="08090019" w:tentative="1">
+      <w:start w:val="1"/>
+      <w:numFmt w:val="lowerLetter"/>
+      <w:lvlText w:val="%8."/>
+      <w:lvlJc w:val="left"/>
+      <w:pPr>
+        <w:ind w:left="5760" w:hanging="360"/>
+      </w:pPr>
+    </w:lvl>
+    <w:lvl w:ilvl="8" w:tplc="0809001B" w:tentative="1">
+      <w:start w:val="1"/>
+      <w:numFmt w:val="lowerRoman"/>
+      <w:lvlText w:val="%9."/>
+      <w:lvlJc w:val="right"/>
+      <w:pPr>
+        <w:ind w:left="6480" w:hanging="180"/>
+      </w:pPr>
+    </w:lvl>
+  </w:abstractNum>
+  <w:abstractNum w:abstractNumId="10" w15:restartNumberingAfterBreak="0">
     <w:nsid w:val="35AB2839"/>
     <w:multiLevelType w:val="hybridMultilevel"/>
     <w:tmpl w:val="F3E679E8"/>
@@ -8253,7 +9145,7 @@
       </w:rPr>
     </w:lvl>
   </w:abstractNum>
-  <w:abstractNum w:abstractNumId="10" w15:restartNumberingAfterBreak="0">
+  <w:abstractNum w:abstractNumId="11" w15:restartNumberingAfterBreak="0">
     <w:nsid w:val="38961A73"/>
     <w:multiLevelType w:val="hybridMultilevel"/>
     <w:tmpl w:val="B6F41CDE"/>
@@ -8366,7 +9258,7 @@
       </w:rPr>
     </w:lvl>
   </w:abstractNum>
-  <w:abstractNum w:abstractNumId="11" w15:restartNumberingAfterBreak="0">
+  <w:abstractNum w:abstractNumId="12" w15:restartNumberingAfterBreak="0">
     <w:nsid w:val="4975415D"/>
     <w:multiLevelType w:val="hybridMultilevel"/>
     <w:tmpl w:val="0018DAE8"/>
@@ -8455,7 +9347,7 @@
       </w:pPr>
     </w:lvl>
   </w:abstractNum>
-  <w:abstractNum w:abstractNumId="12" w15:restartNumberingAfterBreak="0">
+  <w:abstractNum w:abstractNumId="13" w15:restartNumberingAfterBreak="0">
     <w:nsid w:val="4B67660E"/>
     <w:multiLevelType w:val="hybridMultilevel"/>
     <w:tmpl w:val="C56C34C0"/>
@@ -8568,7 +9460,7 @@
       </w:rPr>
     </w:lvl>
   </w:abstractNum>
-  <w:abstractNum w:abstractNumId="13" w15:restartNumberingAfterBreak="0">
+  <w:abstractNum w:abstractNumId="14" w15:restartNumberingAfterBreak="0">
     <w:nsid w:val="61C2088E"/>
     <w:multiLevelType w:val="hybridMultilevel"/>
     <w:tmpl w:val="C52822C0"/>
@@ -8654,7 +9546,7 @@
       </w:pPr>
     </w:lvl>
   </w:abstractNum>
-  <w:abstractNum w:abstractNumId="14" w15:restartNumberingAfterBreak="0">
+  <w:abstractNum w:abstractNumId="15" w15:restartNumberingAfterBreak="0">
     <w:nsid w:val="6BD21F2E"/>
     <w:multiLevelType w:val="hybridMultilevel"/>
     <w:tmpl w:val="C52822C0"/>
@@ -8740,7 +9632,7 @@
       </w:pPr>
     </w:lvl>
   </w:abstractNum>
-  <w:abstractNum w:abstractNumId="15" w15:restartNumberingAfterBreak="0">
+  <w:abstractNum w:abstractNumId="16" w15:restartNumberingAfterBreak="0">
     <w:nsid w:val="753E0ABE"/>
     <w:multiLevelType w:val="hybridMultilevel"/>
     <w:tmpl w:val="C52822C0"/>
@@ -8827,7 +9719,7 @@
     </w:lvl>
   </w:abstractNum>
   <w:num w:numId="1">
-    <w:abstractNumId w:val="11"/>
+    <w:abstractNumId w:val="12"/>
   </w:num>
   <w:num w:numId="2">
     <w:abstractNumId w:val="2"/>
@@ -8845,7 +9737,7 @@
     <w:abstractNumId w:val="0"/>
   </w:num>
   <w:num w:numId="7">
-    <w:abstractNumId w:val="12"/>
+    <w:abstractNumId w:val="13"/>
   </w:num>
   <w:num w:numId="8">
     <w:abstractNumId w:val="7"/>
@@ -8854,25 +9746,28 @@
     <w:abstractNumId w:val="3"/>
   </w:num>
   <w:num w:numId="10">
-    <w:abstractNumId w:val="10"/>
+    <w:abstractNumId w:val="11"/>
   </w:num>
   <w:num w:numId="11">
-    <w:abstractNumId w:val="9"/>
+    <w:abstractNumId w:val="10"/>
   </w:num>
   <w:num w:numId="12">
     <w:abstractNumId w:val="6"/>
   </w:num>
   <w:num w:numId="13">
-    <w:abstractNumId w:val="14"/>
+    <w:abstractNumId w:val="15"/>
   </w:num>
   <w:num w:numId="14">
     <w:abstractNumId w:val="4"/>
   </w:num>
   <w:num w:numId="15">
-    <w:abstractNumId w:val="15"/>
+    <w:abstractNumId w:val="16"/>
   </w:num>
   <w:num w:numId="16">
-    <w:abstractNumId w:val="13"/>
+    <w:abstractNumId w:val="14"/>
+  </w:num>
+  <w:num w:numId="17">
+    <w:abstractNumId w:val="9"/>
   </w:num>
 </w:numbering>
 </file>
@@ -9858,7 +10753,7 @@
 </file>
 
 <file path=customXml/itemProps1.xml><?xml version="1.0" encoding="utf-8"?>
-<ds:datastoreItem xmlns:ds="http://schemas.openxmlformats.org/officeDocument/2006/customXml" ds:itemID="{EB964B9C-372B-D941-BFA3-37A276757F2B}">
+<ds:datastoreItem xmlns:ds="http://schemas.openxmlformats.org/officeDocument/2006/customXml" ds:itemID="{185ACEF9-75F1-FE44-A8E9-141CD2C250C2}">
   <ds:schemaRefs>
     <ds:schemaRef ds:uri="http://schemas.openxmlformats.org/officeDocument/2006/bibliography"/>
   </ds:schemaRefs>

</xml_diff>

<commit_message>
Front End Clean up
</commit_message>
<xml_diff>
--- a/Docs/2_dissertation/Dissertation.docx
+++ b/Docs/2_dissertation/Dissertation.docx
@@ -690,27 +690,14 @@
                             <w:r>
                               <w:t xml:space="preserve">Figure </w:t>
                             </w:r>
-                            <w:r>
-                              <w:fldChar w:fldCharType="begin"/>
-                            </w:r>
-                            <w:r>
-                              <w:instrText xml:space="preserve"> SEQ Figure \* ARABIC </w:instrText>
-                            </w:r>
-                            <w:r>
-                              <w:fldChar w:fldCharType="separate"/>
-                            </w:r>
-                            <w:r>
-                              <w:rPr>
-                                <w:noProof/>
-                              </w:rPr>
-                              <w:t>1</w:t>
-                            </w:r>
-                            <w:r>
-                              <w:rPr>
-                                <w:noProof/>
-                              </w:rPr>
-                              <w:fldChar w:fldCharType="end"/>
-                            </w:r>
+                            <w:fldSimple w:instr=" SEQ Figure \* ARABIC ">
+                              <w:r>
+                                <w:rPr>
+                                  <w:noProof/>
+                                </w:rPr>
+                                <w:t>1</w:t>
+                              </w:r>
+                            </w:fldSimple>
                             <w:r>
                               <w:t>- An image showing the main use cases of Machine Learning in Finance [2]</w:t>
                             </w:r>
@@ -750,27 +737,14 @@
                       <w:r>
                         <w:t xml:space="preserve">Figure </w:t>
                       </w:r>
-                      <w:r>
-                        <w:fldChar w:fldCharType="begin"/>
-                      </w:r>
-                      <w:r>
-                        <w:instrText xml:space="preserve"> SEQ Figure \* ARABIC </w:instrText>
-                      </w:r>
-                      <w:r>
-                        <w:fldChar w:fldCharType="separate"/>
-                      </w:r>
-                      <w:r>
-                        <w:rPr>
-                          <w:noProof/>
-                        </w:rPr>
-                        <w:t>1</w:t>
-                      </w:r>
-                      <w:r>
-                        <w:rPr>
-                          <w:noProof/>
-                        </w:rPr>
-                        <w:fldChar w:fldCharType="end"/>
-                      </w:r>
+                      <w:fldSimple w:instr=" SEQ Figure \* ARABIC ">
+                        <w:r>
+                          <w:rPr>
+                            <w:noProof/>
+                          </w:rPr>
+                          <w:t>1</w:t>
+                        </w:r>
+                      </w:fldSimple>
                       <w:r>
                         <w:t>- An image showing the main use cases of Machine Learning in Finance [2]</w:t>
                       </w:r>
@@ -1350,56 +1324,82 @@
         <w:rPr>
           <w:lang w:val="en-US"/>
         </w:rPr>
-        <w:t xml:space="preserve"> In addition, I have used various Python libraries to access tools that have enabled me to build my project. These include:</w:t>
+        <w:t xml:space="preserve"> In addition, I have used various Python libraries to access tools that have enabled me to build my project. </w:t>
+      </w:r>
+    </w:p>
+    <w:p>
+      <w:pPr>
+        <w:rPr>
+          <w:lang w:val="en-US"/>
+        </w:rPr>
+      </w:pPr>
+    </w:p>
+    <w:p>
+      <w:pPr>
+        <w:rPr>
+          <w:lang w:val="en-US"/>
+        </w:rPr>
+      </w:pPr>
+      <w:r>
+        <w:rPr>
+          <w:lang w:val="en-US"/>
+        </w:rPr>
+        <w:t xml:space="preserve">The main library used in my project is scikit-learn. </w:t>
+      </w:r>
+      <w:r>
+        <w:rPr>
+          <w:lang w:val="en-US"/>
+        </w:rPr>
+        <w:t>It offers a consistent Python framework for a variety of supervised and unsupervised algorithms. This library's stack contains the following items:</w:t>
       </w:r>
     </w:p>
     <w:p>
       <w:pPr>
         <w:pStyle w:val="ListBullet"/>
-      </w:pPr>
-      <w:proofErr w:type="spellStart"/>
-      <w:r>
-        <w:t>SKlean</w:t>
-      </w:r>
-      <w:proofErr w:type="spellEnd"/>
-      <w:r>
-        <w:t xml:space="preserve"> </w:t>
+        <w:rPr>
+          <w:lang w:val="en-US"/>
+        </w:rPr>
+      </w:pPr>
+      <w:r>
+        <w:rPr>
+          <w:lang w:val="en-US"/>
+        </w:rPr>
+        <w:t>NumPy: Base n-dimensional package</w:t>
       </w:r>
     </w:p>
     <w:p>
       <w:pPr>
         <w:pStyle w:val="ListBullet"/>
-      </w:pPr>
-      <w:r>
-        <w:t>Matplotlib</w:t>
+        <w:rPr>
+          <w:lang w:val="en-US"/>
+        </w:rPr>
+      </w:pPr>
+      <w:r>
+        <w:rPr>
+          <w:lang w:val="en-US"/>
+        </w:rPr>
+        <w:t>Matplotlib: Comprehensive 2D/3D plotting</w:t>
       </w:r>
     </w:p>
     <w:p>
       <w:pPr>
         <w:pStyle w:val="ListBullet"/>
-      </w:pPr>
-      <w:r>
-        <w:t>Pandas</w:t>
-      </w:r>
-    </w:p>
-    <w:p>
-      <w:pPr>
-        <w:pStyle w:val="ListBullet"/>
-      </w:pPr>
-      <w:proofErr w:type="spellStart"/>
-      <w:r>
-        <w:t>Numpy</w:t>
-      </w:r>
-      <w:proofErr w:type="spellEnd"/>
-    </w:p>
-    <w:p>
-      <w:pPr>
-        <w:pStyle w:val="ListBullet"/>
-        <w:numPr>
-          <w:ilvl w:val="0"/>
-          <w:numId w:val="0"/>
-        </w:numPr>
-        <w:ind w:left="360" w:hanging="360"/>
+        <w:rPr>
+          <w:lang w:val="en-US"/>
+        </w:rPr>
+      </w:pPr>
+      <w:r>
+        <w:rPr>
+          <w:lang w:val="en-US"/>
+        </w:rPr>
+        <w:t>Pandas: Data structures and analysis</w:t>
+      </w:r>
+    </w:p>
+    <w:p>
+      <w:pPr>
+        <w:rPr>
+          <w:lang w:val="en-US"/>
+        </w:rPr>
       </w:pPr>
     </w:p>
     <w:p/>
@@ -1424,7 +1424,6 @@
           <w:sz w:val="36"/>
           <w:szCs w:val="36"/>
         </w:rPr>
-        <w:lastRenderedPageBreak/>
         <w:t>Literature Review</w:t>
       </w:r>
     </w:p>
@@ -1561,24 +1560,14 @@
       <w:r>
         <w:t xml:space="preserve">Figure </w:t>
       </w:r>
-      <w:r>
-        <w:fldChar w:fldCharType="begin"/>
-      </w:r>
-      <w:r>
-        <w:instrText xml:space="preserve"> SEQ Figure \* ARABIC </w:instrText>
-      </w:r>
-      <w:r>
-        <w:fldChar w:fldCharType="separate"/>
-      </w:r>
-      <w:r>
-        <w:rPr>
-          <w:noProof/>
-        </w:rPr>
-        <w:t>2</w:t>
-      </w:r>
-      <w:r>
-        <w:fldChar w:fldCharType="end"/>
-      </w:r>
+      <w:fldSimple w:instr=" SEQ Figure \* ARABIC ">
+        <w:r>
+          <w:rPr>
+            <w:noProof/>
+          </w:rPr>
+          <w:t>2</w:t>
+        </w:r>
+      </w:fldSimple>
       <w:r>
         <w:t>-Photo credit: [3]</w:t>
       </w:r>
@@ -1807,7 +1796,14 @@
         <w:rPr>
           <w:lang w:val="en-US"/>
         </w:rPr>
-        <w:t xml:space="preserve"> uses its platform to democratize trading by encouraging data scientists of all backgrounds to build algorithmic trading strategies that assist in the resolution of investment problems. As a result, investment clients will benefit from data science without having to invest in costly in-house expertise. </w:t>
+        <w:t xml:space="preserve"> uses its platform to democratize trading by encouraging data scientists of all backgrounds to build algorithmic trading strategies that assist in the resolution of investment problems. As a result, investment clients will benefit from data science without </w:t>
+      </w:r>
+      <w:r>
+        <w:rPr>
+          <w:lang w:val="en-US"/>
+        </w:rPr>
+        <w:lastRenderedPageBreak/>
+        <w:t xml:space="preserve">having to invest in costly in-house expertise. </w:t>
       </w:r>
       <w:proofErr w:type="spellStart"/>
       <w:r>
@@ -1833,14 +1829,7 @@
         <w:rPr>
           <w:lang w:val="en-US"/>
         </w:rPr>
-        <w:t xml:space="preserve"> </w:t>
-      </w:r>
-      <w:r>
-        <w:rPr>
-          <w:lang w:val="en-US"/>
-        </w:rPr>
-        <w:lastRenderedPageBreak/>
-        <w:t>gra</w:t>
+        <w:t xml:space="preserve"> gra</w:t>
       </w:r>
       <w:r>
         <w:rPr>
@@ -2194,9 +2183,6 @@
         <w:instrText xml:space="preserve"> INCLUDEPICTURE "/var/folders/7b/tphtfh8j4zd_nlfbf3bh6kth0000gn/T/com.microsoft.Word/WebArchiveCopyPasteTempFiles/tech1-122ltkg.png" \* MERGEFORMATINET </w:instrText>
       </w:r>
       <w:r>
-        <w:fldChar w:fldCharType="separate"/>
-      </w:r>
-      <w:r>
         <w:fldChar w:fldCharType="end"/>
       </w:r>
     </w:p>
@@ -2208,24 +2194,14 @@
       <w:r>
         <w:t xml:space="preserve">Figure </w:t>
       </w:r>
-      <w:r>
-        <w:fldChar w:fldCharType="begin"/>
-      </w:r>
-      <w:r>
-        <w:instrText xml:space="preserve"> SEQ Figure \* ARABIC </w:instrText>
-      </w:r>
-      <w:r>
-        <w:fldChar w:fldCharType="separate"/>
-      </w:r>
-      <w:r>
-        <w:rPr>
-          <w:noProof/>
-        </w:rPr>
-        <w:t>3</w:t>
-      </w:r>
-      <w:r>
-        <w:fldChar w:fldCharType="end"/>
-      </w:r>
+      <w:fldSimple w:instr=" SEQ Figure \* ARABIC ">
+        <w:r>
+          <w:rPr>
+            <w:noProof/>
+          </w:rPr>
+          <w:t>3</w:t>
+        </w:r>
+      </w:fldSimple>
       <w:r>
         <w:t>- Relative Strength Index</w:t>
       </w:r>
@@ -2732,24 +2708,14 @@
       <w:r>
         <w:t xml:space="preserve">Figure </w:t>
       </w:r>
-      <w:r>
-        <w:fldChar w:fldCharType="begin"/>
-      </w:r>
-      <w:r>
-        <w:instrText xml:space="preserve"> SEQ Figure \* ARABIC </w:instrText>
-      </w:r>
-      <w:r>
-        <w:fldChar w:fldCharType="separate"/>
-      </w:r>
-      <w:r>
-        <w:rPr>
-          <w:noProof/>
-        </w:rPr>
-        <w:t>4</w:t>
-      </w:r>
-      <w:r>
-        <w:fldChar w:fldCharType="end"/>
-      </w:r>
+      <w:fldSimple w:instr=" SEQ Figure \* ARABIC ">
+        <w:r>
+          <w:rPr>
+            <w:noProof/>
+          </w:rPr>
+          <w:t>4</w:t>
+        </w:r>
+      </w:fldSimple>
       <w:r>
         <w:t>- RSI Formula</w:t>
       </w:r>
@@ -2970,24 +2936,14 @@
       <w:r>
         <w:t xml:space="preserve">Figure </w:t>
       </w:r>
-      <w:r>
-        <w:fldChar w:fldCharType="begin"/>
-      </w:r>
-      <w:r>
-        <w:instrText xml:space="preserve"> SEQ Figure \* ARABIC </w:instrText>
-      </w:r>
-      <w:r>
-        <w:fldChar w:fldCharType="separate"/>
-      </w:r>
-      <w:r>
-        <w:rPr>
-          <w:noProof/>
-        </w:rPr>
-        <w:t>5</w:t>
-      </w:r>
-      <w:r>
-        <w:fldChar w:fldCharType="end"/>
-      </w:r>
+      <w:fldSimple w:instr=" SEQ Figure \* ARABIC ">
+        <w:r>
+          <w:rPr>
+            <w:noProof/>
+          </w:rPr>
+          <w:t>5</w:t>
+        </w:r>
+      </w:fldSimple>
       <w:r>
         <w:t>- Stochastic Oscillator Formula</w:t>
       </w:r>
@@ -3193,24 +3149,14 @@
       <w:r>
         <w:t xml:space="preserve">Figure </w:t>
       </w:r>
-      <w:r>
-        <w:fldChar w:fldCharType="begin"/>
-      </w:r>
-      <w:r>
-        <w:instrText xml:space="preserve"> SEQ Figure \* ARABIC </w:instrText>
-      </w:r>
-      <w:r>
-        <w:fldChar w:fldCharType="separate"/>
-      </w:r>
-      <w:r>
-        <w:rPr>
-          <w:noProof/>
-        </w:rPr>
-        <w:t>6</w:t>
-      </w:r>
-      <w:r>
-        <w:fldChar w:fldCharType="end"/>
-      </w:r>
+      <w:fldSimple w:instr=" SEQ Figure \* ARABIC ">
+        <w:r>
+          <w:rPr>
+            <w:noProof/>
+          </w:rPr>
+          <w:t>6</w:t>
+        </w:r>
+      </w:fldSimple>
       <w:r>
         <w:t>- Williams %R Formula</w:t>
       </w:r>
@@ -3455,24 +3401,14 @@
       <w:r>
         <w:t xml:space="preserve">Figure </w:t>
       </w:r>
-      <w:r>
-        <w:fldChar w:fldCharType="begin"/>
-      </w:r>
-      <w:r>
-        <w:instrText xml:space="preserve"> SEQ Figure \* ARABIC </w:instrText>
-      </w:r>
-      <w:r>
-        <w:fldChar w:fldCharType="separate"/>
-      </w:r>
-      <w:r>
-        <w:rPr>
-          <w:noProof/>
-        </w:rPr>
-        <w:t>7</w:t>
-      </w:r>
-      <w:r>
-        <w:fldChar w:fldCharType="end"/>
-      </w:r>
+      <w:fldSimple w:instr=" SEQ Figure \* ARABIC ">
+        <w:r>
+          <w:rPr>
+            <w:noProof/>
+          </w:rPr>
+          <w:t>7</w:t>
+        </w:r>
+      </w:fldSimple>
       <w:r>
         <w:t>-ROC Formula []</w:t>
       </w:r>
@@ -3764,24 +3700,14 @@
       <w:r>
         <w:t xml:space="preserve">Figure </w:t>
       </w:r>
-      <w:r>
-        <w:fldChar w:fldCharType="begin"/>
-      </w:r>
-      <w:r>
-        <w:instrText xml:space="preserve"> SEQ Figure \* ARABIC </w:instrText>
-      </w:r>
-      <w:r>
-        <w:fldChar w:fldCharType="separate"/>
-      </w:r>
-      <w:r>
-        <w:rPr>
-          <w:noProof/>
-        </w:rPr>
-        <w:t>8</w:t>
-      </w:r>
-      <w:r>
-        <w:fldChar w:fldCharType="end"/>
-      </w:r>
+      <w:fldSimple w:instr=" SEQ Figure \* ARABIC ">
+        <w:r>
+          <w:rPr>
+            <w:noProof/>
+          </w:rPr>
+          <w:t>8</w:t>
+        </w:r>
+      </w:fldSimple>
       <w:r>
         <w:t>-MACD Formula []</w:t>
       </w:r>
@@ -4330,24 +4256,14 @@
       <w:r>
         <w:t xml:space="preserve">Figure </w:t>
       </w:r>
-      <w:r>
-        <w:fldChar w:fldCharType="begin"/>
-      </w:r>
-      <w:r>
-        <w:instrText xml:space="preserve"> SEQ Figure \* ARABIC </w:instrText>
-      </w:r>
-      <w:r>
-        <w:fldChar w:fldCharType="separate"/>
-      </w:r>
-      <w:r>
-        <w:rPr>
-          <w:noProof/>
-        </w:rPr>
-        <w:t>9</w:t>
-      </w:r>
-      <w:r>
-        <w:fldChar w:fldCharType="end"/>
-      </w:r>
+      <w:fldSimple w:instr=" SEQ Figure \* ARABIC ">
+        <w:r>
+          <w:rPr>
+            <w:noProof/>
+          </w:rPr>
+          <w:t>9</w:t>
+        </w:r>
+      </w:fldSimple>
       <w:r>
         <w:t>-Bagging (Bootstrap Aggregation) Flow</w:t>
       </w:r>
@@ -4544,24 +4460,14 @@
       <w:r>
         <w:t xml:space="preserve">Figure </w:t>
       </w:r>
-      <w:r>
-        <w:fldChar w:fldCharType="begin"/>
-      </w:r>
-      <w:r>
-        <w:instrText xml:space="preserve"> SEQ Figure \* ARABIC </w:instrText>
-      </w:r>
-      <w:r>
-        <w:fldChar w:fldCharType="separate"/>
-      </w:r>
-      <w:r>
-        <w:rPr>
-          <w:noProof/>
-        </w:rPr>
-        <w:t>10</w:t>
-      </w:r>
-      <w:r>
-        <w:fldChar w:fldCharType="end"/>
-      </w:r>
+      <w:fldSimple w:instr=" SEQ Figure \* ARABIC ">
+        <w:r>
+          <w:rPr>
+            <w:noProof/>
+          </w:rPr>
+          <w:t>10</w:t>
+        </w:r>
+      </w:fldSimple>
       <w:r>
         <w:t>-Simple linear regression example</w:t>
       </w:r>
@@ -4705,24 +4611,14 @@
       <w:r>
         <w:t xml:space="preserve">Figure </w:t>
       </w:r>
-      <w:r>
-        <w:fldChar w:fldCharType="begin"/>
-      </w:r>
-      <w:r>
-        <w:instrText xml:space="preserve"> SEQ Figure \* ARABIC </w:instrText>
-      </w:r>
-      <w:r>
-        <w:fldChar w:fldCharType="separate"/>
-      </w:r>
-      <w:r>
-        <w:rPr>
-          <w:noProof/>
-        </w:rPr>
-        <w:t>11</w:t>
-      </w:r>
-      <w:r>
-        <w:fldChar w:fldCharType="end"/>
-      </w:r>
+      <w:fldSimple w:instr=" SEQ Figure \* ARABIC ">
+        <w:r>
+          <w:rPr>
+            <w:noProof/>
+          </w:rPr>
+          <w:t>11</w:t>
+        </w:r>
+      </w:fldSimple>
       <w:r>
         <w:t>-Simple linear regression formula</w:t>
       </w:r>
@@ -4848,24 +4744,14 @@
       <w:r>
         <w:t xml:space="preserve">Figure </w:t>
       </w:r>
-      <w:r>
-        <w:fldChar w:fldCharType="begin"/>
-      </w:r>
-      <w:r>
-        <w:instrText xml:space="preserve"> SEQ Figure \* ARABIC </w:instrText>
-      </w:r>
-      <w:r>
-        <w:fldChar w:fldCharType="separate"/>
-      </w:r>
-      <w:r>
-        <w:rPr>
-          <w:noProof/>
-        </w:rPr>
-        <w:t>12</w:t>
-      </w:r>
-      <w:r>
-        <w:fldChar w:fldCharType="end"/>
-      </w:r>
+      <w:fldSimple w:instr=" SEQ Figure \* ARABIC ">
+        <w:r>
+          <w:rPr>
+            <w:noProof/>
+          </w:rPr>
+          <w:t>12</w:t>
+        </w:r>
+      </w:fldSimple>
       <w:r>
         <w:t>-Least Sum of Squares</w:t>
       </w:r>
@@ -4969,24 +4855,14 @@
       <w:r>
         <w:t xml:space="preserve">Figure </w:t>
       </w:r>
-      <w:r>
-        <w:fldChar w:fldCharType="begin"/>
-      </w:r>
-      <w:r>
-        <w:instrText xml:space="preserve"> SEQ Figure \* ARABIC </w:instrText>
-      </w:r>
-      <w:r>
-        <w:fldChar w:fldCharType="separate"/>
-      </w:r>
-      <w:r>
-        <w:rPr>
-          <w:noProof/>
-        </w:rPr>
-        <w:t>13</w:t>
-      </w:r>
-      <w:r>
-        <w:fldChar w:fldCharType="end"/>
-      </w:r>
+      <w:fldSimple w:instr=" SEQ Figure \* ARABIC ">
+        <w:r>
+          <w:rPr>
+            <w:noProof/>
+          </w:rPr>
+          <w:t>13</w:t>
+        </w:r>
+      </w:fldSimple>
       <w:r>
         <w:t>-Overfitting Data Example</w:t>
       </w:r>
@@ -5093,24 +4969,14 @@
       <w:r>
         <w:t xml:space="preserve">Figure </w:t>
       </w:r>
-      <w:r>
-        <w:fldChar w:fldCharType="begin"/>
-      </w:r>
-      <w:r>
-        <w:instrText xml:space="preserve"> SEQ Figure \* ARABIC </w:instrText>
-      </w:r>
-      <w:r>
-        <w:fldChar w:fldCharType="separate"/>
-      </w:r>
-      <w:r>
-        <w:rPr>
-          <w:noProof/>
-        </w:rPr>
-        <w:t>14</w:t>
-      </w:r>
-      <w:r>
-        <w:fldChar w:fldCharType="end"/>
-      </w:r>
+      <w:fldSimple w:instr=" SEQ Figure \* ARABIC ">
+        <w:r>
+          <w:rPr>
+            <w:noProof/>
+          </w:rPr>
+          <w:t>14</w:t>
+        </w:r>
+      </w:fldSimple>
       <w:r>
         <w:t>-Ridge Regression Example</w:t>
       </w:r>
@@ -5140,6 +5006,17 @@
       <w:r>
         <w:t xml:space="preserve"> Although the model performance might be slightly poorer on the training set, but it will perform consistently well on both the training and testing datasets.</w:t>
       </w:r>
+      <w:r>
+        <w:t xml:space="preserve"> Due to the slope being reduced with ridge regression </w:t>
+      </w:r>
+      <w:proofErr w:type="spellStart"/>
+      <w:r>
+        <w:t>penealty</w:t>
+      </w:r>
+      <w:proofErr w:type="spellEnd"/>
+      <w:r>
+        <w:t xml:space="preserve">, the model becomes less sensitive to changes in the independent variable. </w:t>
+      </w:r>
     </w:p>
     <w:p>
       <w:pPr>
@@ -5163,18 +5040,966 @@
     </w:p>
     <w:p>
       <w:pPr>
-        <w:rPr>
-          <w:rFonts w:eastAsia="Trebuchet MS"/>
-        </w:rPr>
-      </w:pPr>
+        <w:keepNext/>
+      </w:pPr>
+      <w:r>
+        <w:rPr>
+          <w:rFonts w:eastAsia="Trebuchet MS"/>
+          <w:noProof/>
+        </w:rPr>
+        <w:lastRenderedPageBreak/>
+        <w:drawing>
+          <wp:inline distT="0" distB="0" distL="0" distR="0" wp14:anchorId="75FFE287" wp14:editId="05A26549">
+            <wp:extent cx="5727700" cy="3757930"/>
+            <wp:effectExtent l="0" t="0" r="0" b="0"/>
+            <wp:docPr id="4" name="Picture 4" descr="A picture containing line chart&#10;&#10;Description automatically generated"/>
+            <wp:cNvGraphicFramePr>
+              <a:graphicFrameLocks xmlns:a="http://schemas.openxmlformats.org/drawingml/2006/main" noChangeAspect="1"/>
+            </wp:cNvGraphicFramePr>
+            <a:graphic xmlns:a="http://schemas.openxmlformats.org/drawingml/2006/main">
+              <a:graphicData uri="http://schemas.openxmlformats.org/drawingml/2006/picture">
+                <pic:pic xmlns:pic="http://schemas.openxmlformats.org/drawingml/2006/picture">
+                  <pic:nvPicPr>
+                    <pic:cNvPr id="4" name="Picture 4" descr="A picture containing line chart&#10;&#10;Description automatically generated"/>
+                    <pic:cNvPicPr/>
+                  </pic:nvPicPr>
+                  <pic:blipFill>
+                    <a:blip r:embed="rId22">
+                      <a:extLst>
+                        <a:ext uri="{28A0092B-C50C-407E-A947-70E740481C1C}">
+                          <a14:useLocalDpi xmlns:a14="http://schemas.microsoft.com/office/drawing/2010/main" val="0"/>
+                        </a:ext>
+                      </a:extLst>
+                    </a:blip>
+                    <a:stretch>
+                      <a:fillRect/>
+                    </a:stretch>
+                  </pic:blipFill>
+                  <pic:spPr>
+                    <a:xfrm>
+                      <a:off x="0" y="0"/>
+                      <a:ext cx="5727700" cy="3757930"/>
+                    </a:xfrm>
+                    <a:prstGeom prst="rect">
+                      <a:avLst/>
+                    </a:prstGeom>
+                  </pic:spPr>
+                </pic:pic>
+              </a:graphicData>
+            </a:graphic>
+          </wp:inline>
+        </w:drawing>
+      </w:r>
+    </w:p>
+    <w:p>
+      <w:pPr>
+        <w:pStyle w:val="Caption"/>
+        <w:jc w:val="center"/>
+        <w:rPr>
+          <w:rFonts w:eastAsia="Trebuchet MS"/>
+        </w:rPr>
+      </w:pPr>
+      <w:r>
+        <w:t xml:space="preserve">Figure </w:t>
+      </w:r>
+      <w:fldSimple w:instr=" SEQ Figure \* ARABIC ">
+        <w:r>
+          <w:rPr>
+            <w:noProof/>
+          </w:rPr>
+          <w:t>15</w:t>
+        </w:r>
+      </w:fldSimple>
+      <w:r>
+        <w:t>- L2 regularisation</w:t>
+      </w:r>
     </w:p>
     <w:p>
       <w:pPr>
         <w:pStyle w:val="Heading2"/>
       </w:pPr>
+    </w:p>
+    <w:p>
+      <w:pPr>
+        <w:pStyle w:val="Heading2"/>
+      </w:pPr>
+      <w:r>
+        <w:t xml:space="preserve">Ridge regression applies a factor of sum of squares of coefficients to the optimisation goal, which is known as L2 regularisation as shown in figure 15. Here, </w:t>
+      </w:r>
+      <w:r>
+        <w:t>α (alpha)</w:t>
+      </w:r>
+      <w:r>
+        <w:t xml:space="preserve"> is the parameter that balances the importance of minimising RSS (Residual Sum of Squares) vs Minimising number of square coefficients. </w:t>
+      </w:r>
+      <w:r>
+        <w:t xml:space="preserve">α </w:t>
+      </w:r>
+      <w:r>
+        <w:t xml:space="preserve">can have a variety of values. </w:t>
+      </w:r>
+    </w:p>
+    <w:p/>
+    <w:p>
+      <w:r>
+        <w:t>As alpha increases, the regression line's slope decreases, and the line becomes more horizontal. Furthermore, the model becomes less susceptible to changes in the independent variable.</w:t>
+      </w:r>
+    </w:p>
+    <w:p/>
+    <w:p>
+      <w:pPr>
+        <w:pStyle w:val="Heading2"/>
+      </w:pPr>
       <w:r>
         <w:t>4.2 Long Short-Term Memory</w:t>
       </w:r>
+    </w:p>
+    <w:p>
+      <w:pPr>
+        <w:rPr>
+          <w:rFonts w:eastAsia="Trebuchet MS"/>
+        </w:rPr>
+      </w:pPr>
+    </w:p>
+    <w:p>
+      <w:pPr>
+        <w:rPr>
+          <w:rFonts w:eastAsia="Trebuchet MS"/>
+        </w:rPr>
+      </w:pPr>
+      <w:r>
+        <w:rPr>
+          <w:rFonts w:eastAsia="Trebuchet MS"/>
+        </w:rPr>
+        <w:t xml:space="preserve"> </w:t>
+      </w:r>
+      <w:r>
+        <w:rPr>
+          <w:rFonts w:eastAsia="Trebuchet MS"/>
+        </w:rPr>
+        <w:t>Neural networks are a series of algorithms based on how the brain functions</w:t>
+      </w:r>
+      <w:r>
+        <w:rPr>
+          <w:rFonts w:eastAsia="Trebuchet MS"/>
+        </w:rPr>
+        <w:t xml:space="preserve">. </w:t>
+      </w:r>
+      <w:r>
+        <w:rPr>
+          <w:rFonts w:eastAsia="Trebuchet MS"/>
+        </w:rPr>
+        <w:t xml:space="preserve">When you open your eyes, the data you see is processed by the </w:t>
+      </w:r>
+      <w:proofErr w:type="spellStart"/>
+      <w:r>
+        <w:rPr>
+          <w:rFonts w:eastAsia="Trebuchet MS"/>
+        </w:rPr>
+        <w:t>Nuerons</w:t>
+      </w:r>
+      <w:proofErr w:type="spellEnd"/>
+      <w:r>
+        <w:rPr>
+          <w:rFonts w:eastAsia="Trebuchet MS"/>
+        </w:rPr>
+        <w:t xml:space="preserve"> (data processing cells) in your brain, which recognises what's around you. That's how close Neural Networks are to each other. They take a large amount of data, process it (drawing out patterns from it), and then output it.</w:t>
+      </w:r>
+    </w:p>
+    <w:p>
+      <w:pPr>
+        <w:rPr>
+          <w:rFonts w:eastAsia="Trebuchet MS"/>
+        </w:rPr>
+      </w:pPr>
+    </w:p>
+    <w:p>
+      <w:pPr>
+        <w:rPr>
+          <w:rFonts w:eastAsia="Trebuchet MS"/>
+        </w:rPr>
+      </w:pPr>
+      <w:r>
+        <w:rPr>
+          <w:rFonts w:eastAsia="Trebuchet MS"/>
+        </w:rPr>
+        <w:t>Since they are not natural like neurons in your brain, neural networks are often referred to as Artificial Neural Networks (ANNs). They are designed to look and function like a neural network. An artificial neural network (ANN) is made up of a large number of highly interconnected computing elements (neurones) that work together to solve a specific problem.</w:t>
+      </w:r>
+    </w:p>
+    <w:p>
+      <w:pPr>
+        <w:rPr>
+          <w:rFonts w:eastAsia="Trebuchet MS"/>
+        </w:rPr>
+      </w:pPr>
+    </w:p>
+    <w:p>
+      <w:pPr>
+        <w:rPr>
+          <w:rFonts w:eastAsia="Trebuchet MS"/>
+        </w:rPr>
+      </w:pPr>
+      <w:r>
+        <w:rPr>
+          <w:rFonts w:eastAsia="Trebuchet MS"/>
+        </w:rPr>
+        <w:t>ANNs, like adults and children, learn by example. Via a learning process, an ANN is optimised for a particular application, such as pattern recognition or data classification, image recognition, or voice recognition.</w:t>
+      </w:r>
+    </w:p>
+    <w:p>
+      <w:pPr>
+        <w:keepNext/>
+        <w:jc w:val="center"/>
+      </w:pPr>
+      <w:r>
+        <w:lastRenderedPageBreak/>
+        <w:fldChar w:fldCharType="begin"/>
+      </w:r>
+      <w:r>
+        <w:instrText xml:space="preserve"> INCLUDEPICTURE "https://upload.wikimedia.org/wikipedia/commons/thumb/e/e4/Artificial_neural_network.svg/560px-Artificial_neural_network.svg.png" \* MERGEFORMATINET </w:instrText>
+      </w:r>
+      <w:r>
+        <w:fldChar w:fldCharType="separate"/>
+      </w:r>
+      <w:r>
+        <w:rPr>
+          <w:noProof/>
+        </w:rPr>
+        <w:drawing>
+          <wp:inline distT="0" distB="0" distL="0" distR="0" wp14:anchorId="4A0ADED6" wp14:editId="0D1AB5CF">
+            <wp:extent cx="4277272" cy="3815877"/>
+            <wp:effectExtent l="0" t="0" r="0" b="0"/>
+            <wp:docPr id="8" name="Picture 8" descr="A picture containing pencil&#10;&#10;Description automatically generated"/>
+            <wp:cNvGraphicFramePr>
+              <a:graphicFrameLocks xmlns:a="http://schemas.openxmlformats.org/drawingml/2006/main" noChangeAspect="1"/>
+            </wp:cNvGraphicFramePr>
+            <a:graphic xmlns:a="http://schemas.openxmlformats.org/drawingml/2006/main">
+              <a:graphicData uri="http://schemas.openxmlformats.org/drawingml/2006/picture">
+                <pic:pic xmlns:pic="http://schemas.openxmlformats.org/drawingml/2006/picture">
+                  <pic:nvPicPr>
+                    <pic:cNvPr id="8" name="Picture 8" descr="A picture containing pencil&#10;&#10;Description automatically generated"/>
+                    <pic:cNvPicPr>
+                      <a:picLocks noChangeAspect="1" noChangeArrowheads="1"/>
+                    </pic:cNvPicPr>
+                  </pic:nvPicPr>
+                  <pic:blipFill>
+                    <a:blip r:embed="rId23">
+                      <a:extLst>
+                        <a:ext uri="{28A0092B-C50C-407E-A947-70E740481C1C}">
+                          <a14:useLocalDpi xmlns:a14="http://schemas.microsoft.com/office/drawing/2010/main" val="0"/>
+                        </a:ext>
+                      </a:extLst>
+                    </a:blip>
+                    <a:srcRect/>
+                    <a:stretch>
+                      <a:fillRect/>
+                    </a:stretch>
+                  </pic:blipFill>
+                  <pic:spPr bwMode="auto">
+                    <a:xfrm>
+                      <a:off x="0" y="0"/>
+                      <a:ext cx="4285736" cy="3823428"/>
+                    </a:xfrm>
+                    <a:prstGeom prst="rect">
+                      <a:avLst/>
+                    </a:prstGeom>
+                    <a:noFill/>
+                    <a:ln>
+                      <a:noFill/>
+                    </a:ln>
+                  </pic:spPr>
+                </pic:pic>
+              </a:graphicData>
+            </a:graphic>
+          </wp:inline>
+        </w:drawing>
+      </w:r>
+      <w:r>
+        <w:fldChar w:fldCharType="end"/>
+      </w:r>
+    </w:p>
+    <w:p>
+      <w:pPr>
+        <w:pStyle w:val="Caption"/>
+        <w:jc w:val="center"/>
+      </w:pPr>
+      <w:r>
+        <w:t xml:space="preserve">Figure </w:t>
+      </w:r>
+      <w:fldSimple w:instr=" SEQ Figure \* ARABIC ">
+        <w:r>
+          <w:rPr>
+            <w:noProof/>
+          </w:rPr>
+          <w:t>16</w:t>
+        </w:r>
+      </w:fldSimple>
+      <w:r>
+        <w:t>-Feed Forward ANN</w:t>
+      </w:r>
+    </w:p>
+    <w:p/>
+    <w:p>
+      <w:pPr>
+        <w:keepNext/>
+        <w:jc w:val="center"/>
+      </w:pPr>
+      <w:r>
+        <w:fldChar w:fldCharType="begin"/>
+      </w:r>
+      <w:r>
+        <w:instrText xml:space="preserve"> INCLUDEPICTURE "https://upload.wikimedia.org/wikipedia/commons/0/0d/RecurrentLayerNeuralNetwork_english.png" \* MERGEFORMATINET </w:instrText>
+      </w:r>
+      <w:r>
+        <w:fldChar w:fldCharType="separate"/>
+      </w:r>
+      <w:r>
+        <w:rPr>
+          <w:noProof/>
+        </w:rPr>
+        <w:drawing>
+          <wp:inline distT="0" distB="0" distL="0" distR="0" wp14:anchorId="266CA9D2" wp14:editId="3462FDD8">
+            <wp:extent cx="3520207" cy="3647090"/>
+            <wp:effectExtent l="0" t="0" r="0" b="0"/>
+            <wp:docPr id="9" name="Picture 9" descr="Icon&#10;&#10;Description automatically generated"/>
+            <wp:cNvGraphicFramePr>
+              <a:graphicFrameLocks xmlns:a="http://schemas.openxmlformats.org/drawingml/2006/main" noChangeAspect="1"/>
+            </wp:cNvGraphicFramePr>
+            <a:graphic xmlns:a="http://schemas.openxmlformats.org/drawingml/2006/main">
+              <a:graphicData uri="http://schemas.openxmlformats.org/drawingml/2006/picture">
+                <pic:pic xmlns:pic="http://schemas.openxmlformats.org/drawingml/2006/picture">
+                  <pic:nvPicPr>
+                    <pic:cNvPr id="9" name="Picture 9" descr="Icon&#10;&#10;Description automatically generated"/>
+                    <pic:cNvPicPr>
+                      <a:picLocks noChangeAspect="1" noChangeArrowheads="1"/>
+                    </pic:cNvPicPr>
+                  </pic:nvPicPr>
+                  <pic:blipFill>
+                    <a:blip r:embed="rId24">
+                      <a:extLst>
+                        <a:ext uri="{28A0092B-C50C-407E-A947-70E740481C1C}">
+                          <a14:useLocalDpi xmlns:a14="http://schemas.microsoft.com/office/drawing/2010/main" val="0"/>
+                        </a:ext>
+                      </a:extLst>
+                    </a:blip>
+                    <a:srcRect/>
+                    <a:stretch>
+                      <a:fillRect/>
+                    </a:stretch>
+                  </pic:blipFill>
+                  <pic:spPr bwMode="auto">
+                    <a:xfrm>
+                      <a:off x="0" y="0"/>
+                      <a:ext cx="3534041" cy="3661422"/>
+                    </a:xfrm>
+                    <a:prstGeom prst="rect">
+                      <a:avLst/>
+                    </a:prstGeom>
+                    <a:noFill/>
+                    <a:ln>
+                      <a:noFill/>
+                    </a:ln>
+                  </pic:spPr>
+                </pic:pic>
+              </a:graphicData>
+            </a:graphic>
+          </wp:inline>
+        </w:drawing>
+      </w:r>
+      <w:r>
+        <w:fldChar w:fldCharType="end"/>
+      </w:r>
+    </w:p>
+    <w:p>
+      <w:pPr>
+        <w:pStyle w:val="Caption"/>
+        <w:jc w:val="center"/>
+      </w:pPr>
+      <w:r>
+        <w:t xml:space="preserve">Figure </w:t>
+      </w:r>
+      <w:fldSimple w:instr=" SEQ Figure \* ARABIC ">
+        <w:r>
+          <w:rPr>
+            <w:noProof/>
+          </w:rPr>
+          <w:t>17</w:t>
+        </w:r>
+      </w:fldSimple>
+      <w:r>
+        <w:t>-Recurrent Neural Network</w:t>
+      </w:r>
+      <w:r>
+        <w:t xml:space="preserve"> [12]</w:t>
+      </w:r>
+    </w:p>
+    <w:p/>
+    <w:p>
+      <w:pPr>
+        <w:rPr>
+          <w:rFonts w:eastAsia="Trebuchet MS"/>
+        </w:rPr>
+      </w:pPr>
+    </w:p>
+    <w:p>
+      <w:pPr>
+        <w:rPr>
+          <w:rFonts w:eastAsia="Trebuchet MS"/>
+        </w:rPr>
+      </w:pPr>
+    </w:p>
+    <w:p>
+      <w:pPr>
+        <w:rPr>
+          <w:rFonts w:eastAsia="Trebuchet MS"/>
+        </w:rPr>
+      </w:pPr>
+      <w:r>
+        <w:rPr>
+          <w:rFonts w:eastAsia="Trebuchet MS"/>
+        </w:rPr>
+        <w:lastRenderedPageBreak/>
+        <w:t>Vanilla networks (feedforward neural networks) map a fixed size input (such as an image) to a fixed size output (classes or probabilities). Feedforward networks have the disadvantage of having no time dependence or memory impact. A recurrent neural network (RNN) is a type of artificial neural network (ANN) that is designed to understand the temporal dimension by providing a memory (feedback loop).</w:t>
+      </w:r>
+    </w:p>
+    <w:p>
+      <w:pPr>
+        <w:rPr>
+          <w:rFonts w:eastAsia="Trebuchet MS"/>
+        </w:rPr>
+      </w:pPr>
+    </w:p>
+    <w:p>
+      <w:pPr>
+        <w:rPr>
+          <w:rFonts w:eastAsia="Trebuchet MS"/>
+        </w:rPr>
+      </w:pPr>
+    </w:p>
+    <w:p>
+      <w:pPr>
+        <w:keepNext/>
+      </w:pPr>
+      <w:r>
+        <w:rPr>
+          <w:rFonts w:eastAsia="Trebuchet MS"/>
+          <w:noProof/>
+        </w:rPr>
+        <w:drawing>
+          <wp:inline distT="0" distB="0" distL="0" distR="0" wp14:anchorId="4C3A95CD" wp14:editId="2BF3F949">
+            <wp:extent cx="5727700" cy="2235835"/>
+            <wp:effectExtent l="0" t="0" r="0" b="0"/>
+            <wp:docPr id="10" name="Picture 10" descr="A picture containing text, clock&#10;&#10;Description automatically generated"/>
+            <wp:cNvGraphicFramePr>
+              <a:graphicFrameLocks xmlns:a="http://schemas.openxmlformats.org/drawingml/2006/main" noChangeAspect="1"/>
+            </wp:cNvGraphicFramePr>
+            <a:graphic xmlns:a="http://schemas.openxmlformats.org/drawingml/2006/main">
+              <a:graphicData uri="http://schemas.openxmlformats.org/drawingml/2006/picture">
+                <pic:pic xmlns:pic="http://schemas.openxmlformats.org/drawingml/2006/picture">
+                  <pic:nvPicPr>
+                    <pic:cNvPr id="10" name="Picture 10" descr="A picture containing text, clock&#10;&#10;Description automatically generated"/>
+                    <pic:cNvPicPr/>
+                  </pic:nvPicPr>
+                  <pic:blipFill>
+                    <a:blip r:embed="rId25">
+                      <a:extLst>
+                        <a:ext uri="{28A0092B-C50C-407E-A947-70E740481C1C}">
+                          <a14:useLocalDpi xmlns:a14="http://schemas.microsoft.com/office/drawing/2010/main" val="0"/>
+                        </a:ext>
+                      </a:extLst>
+                    </a:blip>
+                    <a:stretch>
+                      <a:fillRect/>
+                    </a:stretch>
+                  </pic:blipFill>
+                  <pic:spPr>
+                    <a:xfrm>
+                      <a:off x="0" y="0"/>
+                      <a:ext cx="5727700" cy="2235835"/>
+                    </a:xfrm>
+                    <a:prstGeom prst="rect">
+                      <a:avLst/>
+                    </a:prstGeom>
+                  </pic:spPr>
+                </pic:pic>
+              </a:graphicData>
+            </a:graphic>
+          </wp:inline>
+        </w:drawing>
+      </w:r>
+    </w:p>
+    <w:p>
+      <w:pPr>
+        <w:pStyle w:val="Caption"/>
+        <w:jc w:val="center"/>
+        <w:rPr>
+          <w:rFonts w:eastAsia="Trebuchet MS"/>
+        </w:rPr>
+      </w:pPr>
+      <w:r>
+        <w:t xml:space="preserve">Figure </w:t>
+      </w:r>
+      <w:fldSimple w:instr=" SEQ Figure \* ARABIC ">
+        <w:r>
+          <w:rPr>
+            <w:noProof/>
+          </w:rPr>
+          <w:t>18</w:t>
+        </w:r>
+      </w:fldSimple>
+      <w:r>
+        <w:t>-RNN architecture [13]</w:t>
+      </w:r>
+    </w:p>
+    <w:p>
+      <w:pPr>
+        <w:rPr>
+          <w:rFonts w:eastAsia="Trebuchet MS"/>
+        </w:rPr>
+      </w:pPr>
+      <w:r>
+        <w:rPr>
+          <w:rFonts w:eastAsia="Trebuchet MS"/>
+        </w:rPr>
+        <w:t>RNNs have a temporal loop in which the secret layer not only outputs anything, but also feeds itself. Time has been added as an extra. RNN will remember what happened in the previous time stamp, so it's ideal for text sequences</w:t>
+      </w:r>
+      <w:r>
+        <w:rPr>
+          <w:rFonts w:eastAsia="Trebuchet MS"/>
+        </w:rPr>
+        <w:t xml:space="preserve">. </w:t>
+      </w:r>
+    </w:p>
+    <w:p>
+      <w:pPr>
+        <w:rPr>
+          <w:rFonts w:eastAsia="Trebuchet MS"/>
+        </w:rPr>
+      </w:pPr>
+    </w:p>
+    <w:p>
+      <w:pPr>
+        <w:keepNext/>
+      </w:pPr>
+      <w:r>
+        <w:rPr>
+          <w:rFonts w:eastAsia="Trebuchet MS"/>
+          <w:noProof/>
+        </w:rPr>
+        <w:drawing>
+          <wp:inline distT="0" distB="0" distL="0" distR="0" wp14:anchorId="6AF5FDBD" wp14:editId="7EAE4BF7">
+            <wp:extent cx="5727700" cy="2918460"/>
+            <wp:effectExtent l="0" t="0" r="0" b="2540"/>
+            <wp:docPr id="11" name="Picture 11" descr="Diagram&#10;&#10;Description automatically generated"/>
+            <wp:cNvGraphicFramePr>
+              <a:graphicFrameLocks xmlns:a="http://schemas.openxmlformats.org/drawingml/2006/main" noChangeAspect="1"/>
+            </wp:cNvGraphicFramePr>
+            <a:graphic xmlns:a="http://schemas.openxmlformats.org/drawingml/2006/main">
+              <a:graphicData uri="http://schemas.openxmlformats.org/drawingml/2006/picture">
+                <pic:pic xmlns:pic="http://schemas.openxmlformats.org/drawingml/2006/picture">
+                  <pic:nvPicPr>
+                    <pic:cNvPr id="11" name="Picture 11" descr="Diagram&#10;&#10;Description automatically generated"/>
+                    <pic:cNvPicPr/>
+                  </pic:nvPicPr>
+                  <pic:blipFill>
+                    <a:blip r:embed="rId26">
+                      <a:extLst>
+                        <a:ext uri="{28A0092B-C50C-407E-A947-70E740481C1C}">
+                          <a14:useLocalDpi xmlns:a14="http://schemas.microsoft.com/office/drawing/2010/main" val="0"/>
+                        </a:ext>
+                      </a:extLst>
+                    </a:blip>
+                    <a:stretch>
+                      <a:fillRect/>
+                    </a:stretch>
+                  </pic:blipFill>
+                  <pic:spPr>
+                    <a:xfrm>
+                      <a:off x="0" y="0"/>
+                      <a:ext cx="5727700" cy="2918460"/>
+                    </a:xfrm>
+                    <a:prstGeom prst="rect">
+                      <a:avLst/>
+                    </a:prstGeom>
+                  </pic:spPr>
+                </pic:pic>
+              </a:graphicData>
+            </a:graphic>
+          </wp:inline>
+        </w:drawing>
+      </w:r>
+    </w:p>
+    <w:p>
+      <w:pPr>
+        <w:pStyle w:val="Caption"/>
+        <w:jc w:val="center"/>
+        <w:rPr>
+          <w:rFonts w:eastAsia="Trebuchet MS"/>
+        </w:rPr>
+      </w:pPr>
+      <w:r>
+        <w:t xml:space="preserve">Figure </w:t>
+      </w:r>
+      <w:fldSimple w:instr=" SEQ Figure \* ARABIC ">
+        <w:r>
+          <w:rPr>
+            <w:noProof/>
+          </w:rPr>
+          <w:t>19</w:t>
+        </w:r>
+      </w:fldSimple>
+      <w:r>
+        <w:t>-RNN math</w:t>
+      </w:r>
+    </w:p>
+    <w:p>
+      <w:pPr>
+        <w:rPr>
+          <w:rFonts w:eastAsia="Trebuchet MS"/>
+        </w:rPr>
+      </w:pPr>
+    </w:p>
+    <w:p>
+      <w:pPr>
+        <w:rPr>
+          <w:rFonts w:eastAsia="Trebuchet MS"/>
+        </w:rPr>
+      </w:pPr>
+      <w:r>
+        <w:rPr>
+          <w:rFonts w:eastAsia="Trebuchet MS"/>
+        </w:rPr>
+        <w:t>A RNN takes an input of x and produces an output of o. The performance o is independent. The input x by itself, on the other hand, is dependent on the entire background of inputs fed to the network in previous time steps. Figure 19 depicts the two equations that control the RNN.</w:t>
+      </w:r>
+    </w:p>
+    <w:p>
+      <w:pPr>
+        <w:rPr>
+          <w:rFonts w:eastAsia="Trebuchet MS"/>
+        </w:rPr>
+      </w:pPr>
+    </w:p>
+    <w:p>
+      <w:pPr>
+        <w:rPr>
+          <w:rFonts w:eastAsia="Trebuchet MS"/>
+        </w:rPr>
+      </w:pPr>
+    </w:p>
+    <w:p>
+      <w:pPr>
+        <w:rPr>
+          <w:rFonts w:eastAsia="Trebuchet MS"/>
+        </w:rPr>
+      </w:pPr>
+      <w:r>
+        <w:rPr>
+          <w:rFonts w:eastAsia="Trebuchet MS"/>
+        </w:rPr>
+        <w:lastRenderedPageBreak/>
+        <w:t xml:space="preserve">An LSTM is a form of recurrent neural network (RNN). </w:t>
+      </w:r>
+      <w:r>
+        <w:rPr>
+          <w:rFonts w:eastAsia="Trebuchet MS"/>
+        </w:rPr>
+        <w:t>In several ways, LSTMs outperform traditional feed-forward neural networks and RNNs. This is due to their ability to recall patterns selectively over long periods of time.</w:t>
+      </w:r>
+      <w:r>
+        <w:rPr>
+          <w:rFonts w:eastAsia="Trebuchet MS"/>
+        </w:rPr>
+        <w:t xml:space="preserve"> </w:t>
+      </w:r>
+      <w:r>
+        <w:rPr>
+          <w:rFonts w:eastAsia="Trebuchet MS"/>
+        </w:rPr>
+        <w:t>This is due to the fact that LSTMs store information in a memory similar to that of a machine. The LSTM has the ability to read, write, and erase data from its memory.</w:t>
+      </w:r>
+      <w:r>
+        <w:rPr>
+          <w:rFonts w:eastAsia="Trebuchet MS"/>
+        </w:rPr>
+        <w:t xml:space="preserve"> The memory can be thought of as a gated cell, this means that the cell determines whether or not to store or erase information (i.e., whether to open or close the gates) depending on the value it assigns to the information. Weights, which are also learned by the algorithm, are used to assign importance. This simply means that it learns what data is useful over time and what data is not. </w:t>
+      </w:r>
+    </w:p>
+    <w:p>
+      <w:pPr>
+        <w:rPr>
+          <w:rFonts w:eastAsia="Trebuchet MS"/>
+        </w:rPr>
+      </w:pPr>
+    </w:p>
+    <w:p>
+      <w:pPr>
+        <w:rPr>
+          <w:rFonts w:eastAsia="Trebuchet MS"/>
+        </w:rPr>
+      </w:pPr>
+    </w:p>
+    <w:p>
+      <w:pPr>
+        <w:keepNext/>
+      </w:pPr>
+      <w:r>
+        <w:rPr>
+          <w:rFonts w:eastAsia="Trebuchet MS"/>
+          <w:noProof/>
+        </w:rPr>
+        <w:drawing>
+          <wp:inline distT="0" distB="0" distL="0" distR="0" wp14:anchorId="374FD5CF" wp14:editId="3B6F22FC">
+            <wp:extent cx="5727700" cy="3343275"/>
+            <wp:effectExtent l="0" t="0" r="0" b="0"/>
+            <wp:docPr id="5" name="Picture 5" descr="Diagram, schematic&#10;&#10;Description automatically generated"/>
+            <wp:cNvGraphicFramePr>
+              <a:graphicFrameLocks xmlns:a="http://schemas.openxmlformats.org/drawingml/2006/main" noChangeAspect="1"/>
+            </wp:cNvGraphicFramePr>
+            <a:graphic xmlns:a="http://schemas.openxmlformats.org/drawingml/2006/main">
+              <a:graphicData uri="http://schemas.openxmlformats.org/drawingml/2006/picture">
+                <pic:pic xmlns:pic="http://schemas.openxmlformats.org/drawingml/2006/picture">
+                  <pic:nvPicPr>
+                    <pic:cNvPr id="5" name="Picture 5" descr="Diagram, schematic&#10;&#10;Description automatically generated"/>
+                    <pic:cNvPicPr/>
+                  </pic:nvPicPr>
+                  <pic:blipFill>
+                    <a:blip r:embed="rId27">
+                      <a:extLst>
+                        <a:ext uri="{28A0092B-C50C-407E-A947-70E740481C1C}">
+                          <a14:useLocalDpi xmlns:a14="http://schemas.microsoft.com/office/drawing/2010/main" val="0"/>
+                        </a:ext>
+                      </a:extLst>
+                    </a:blip>
+                    <a:stretch>
+                      <a:fillRect/>
+                    </a:stretch>
+                  </pic:blipFill>
+                  <pic:spPr>
+                    <a:xfrm>
+                      <a:off x="0" y="0"/>
+                      <a:ext cx="5727700" cy="3343275"/>
+                    </a:xfrm>
+                    <a:prstGeom prst="rect">
+                      <a:avLst/>
+                    </a:prstGeom>
+                  </pic:spPr>
+                </pic:pic>
+              </a:graphicData>
+            </a:graphic>
+          </wp:inline>
+        </w:drawing>
+      </w:r>
+    </w:p>
+    <w:p>
+      <w:pPr>
+        <w:pStyle w:val="Caption"/>
+        <w:jc w:val="center"/>
+        <w:rPr>
+          <w:rFonts w:eastAsia="Trebuchet MS"/>
+        </w:rPr>
+      </w:pPr>
+      <w:r>
+        <w:t xml:space="preserve">Figure </w:t>
+      </w:r>
+      <w:fldSimple w:instr=" SEQ Figure \* ARABIC ">
+        <w:r>
+          <w:rPr>
+            <w:noProof/>
+          </w:rPr>
+          <w:t>20</w:t>
+        </w:r>
+      </w:fldSimple>
+      <w:r>
+        <w:t>- an illustration of RNN with three gates</w:t>
+      </w:r>
+      <w:r>
+        <w:t xml:space="preserve"> [10]</w:t>
+      </w:r>
+    </w:p>
+    <w:p>
+      <w:pPr>
+        <w:rPr>
+          <w:rFonts w:eastAsia="Trebuchet MS"/>
+        </w:rPr>
+      </w:pPr>
+      <w:r>
+        <w:rPr>
+          <w:rFonts w:eastAsia="Trebuchet MS"/>
+        </w:rPr>
+        <w:t xml:space="preserve">As shown in figure 16, the input, forget, and output gates are all present in an LSTM. These gates decide whether new input should be allowed (input gate), whether it should be </w:t>
+      </w:r>
+      <w:r>
+        <w:rPr>
+          <w:rFonts w:eastAsia="Trebuchet MS"/>
+        </w:rPr>
+        <w:t>deleted (</w:t>
+      </w:r>
+      <w:r>
+        <w:rPr>
+          <w:rFonts w:eastAsia="Trebuchet MS"/>
+        </w:rPr>
+        <w:t>forget gate), or whether it should have an effect on the output at the current timestep (output gate).</w:t>
+      </w:r>
+      <w:r>
+        <w:rPr>
+          <w:rFonts w:eastAsia="Trebuchet MS"/>
+        </w:rPr>
+        <w:t xml:space="preserve"> Each gate consists of a sigmoid neural net layer along with a pointwise multiplication operation. Sigmoid output ranges from 0 to 1, where 0 does allow data to flow and 1 allows everything to flow.  </w:t>
+      </w:r>
+    </w:p>
+    <w:p>
+      <w:pPr>
+        <w:rPr>
+          <w:rFonts w:eastAsia="Trebuchet MS"/>
+        </w:rPr>
+      </w:pPr>
+    </w:p>
+    <w:p>
+      <w:pPr>
+        <w:keepNext/>
+      </w:pPr>
+      <w:r>
+        <w:rPr>
+          <w:rFonts w:eastAsia="Trebuchet MS"/>
+          <w:noProof/>
+        </w:rPr>
+        <w:drawing>
+          <wp:inline distT="0" distB="0" distL="0" distR="0" wp14:anchorId="0DACD082" wp14:editId="3E3ABF38">
+            <wp:extent cx="5727700" cy="1725930"/>
+            <wp:effectExtent l="0" t="0" r="0" b="1270"/>
+            <wp:docPr id="12" name="Picture 12" descr="Diagram&#10;&#10;Description automatically generated"/>
+            <wp:cNvGraphicFramePr>
+              <a:graphicFrameLocks xmlns:a="http://schemas.openxmlformats.org/drawingml/2006/main" noChangeAspect="1"/>
+            </wp:cNvGraphicFramePr>
+            <a:graphic xmlns:a="http://schemas.openxmlformats.org/drawingml/2006/main">
+              <a:graphicData uri="http://schemas.openxmlformats.org/drawingml/2006/picture">
+                <pic:pic xmlns:pic="http://schemas.openxmlformats.org/drawingml/2006/picture">
+                  <pic:nvPicPr>
+                    <pic:cNvPr id="12" name="Picture 12" descr="Diagram&#10;&#10;Description automatically generated"/>
+                    <pic:cNvPicPr/>
+                  </pic:nvPicPr>
+                  <pic:blipFill>
+                    <a:blip r:embed="rId28">
+                      <a:extLst>
+                        <a:ext uri="{28A0092B-C50C-407E-A947-70E740481C1C}">
+                          <a14:useLocalDpi xmlns:a14="http://schemas.microsoft.com/office/drawing/2010/main" val="0"/>
+                        </a:ext>
+                      </a:extLst>
+                    </a:blip>
+                    <a:stretch>
+                      <a:fillRect/>
+                    </a:stretch>
+                  </pic:blipFill>
+                  <pic:spPr>
+                    <a:xfrm>
+                      <a:off x="0" y="0"/>
+                      <a:ext cx="5727700" cy="1725930"/>
+                    </a:xfrm>
+                    <a:prstGeom prst="rect">
+                      <a:avLst/>
+                    </a:prstGeom>
+                  </pic:spPr>
+                </pic:pic>
+              </a:graphicData>
+            </a:graphic>
+          </wp:inline>
+        </w:drawing>
+      </w:r>
+    </w:p>
+    <w:p>
+      <w:pPr>
+        <w:pStyle w:val="Caption"/>
+        <w:jc w:val="center"/>
+        <w:rPr>
+          <w:rFonts w:eastAsia="Trebuchet MS"/>
+        </w:rPr>
+      </w:pPr>
+      <w:r>
+        <w:t xml:space="preserve">Figure </w:t>
+      </w:r>
+      <w:fldSimple w:instr=" SEQ Figure \* ARABIC ">
+        <w:r>
+          <w:rPr>
+            <w:noProof/>
+          </w:rPr>
+          <w:t>21</w:t>
+        </w:r>
+      </w:fldSimple>
+      <w:r>
+        <w:t>-Vanishing gradient problem</w:t>
+      </w:r>
+    </w:p>
+    <w:p>
+      <w:pPr>
+        <w:rPr>
+          <w:rFonts w:eastAsia="Trebuchet MS"/>
+        </w:rPr>
+      </w:pPr>
+    </w:p>
+    <w:p>
+      <w:pPr>
+        <w:pStyle w:val="Heading1"/>
+        <w:spacing w:line="360" w:lineRule="auto"/>
+        <w:rPr>
+          <w:rFonts w:ascii="Times New Roman" w:eastAsia="Trebuchet MS" w:hAnsi="Times New Roman" w:cs="Times New Roman"/>
+          <w:color w:val="auto"/>
+          <w:sz w:val="24"/>
+          <w:szCs w:val="24"/>
+        </w:rPr>
+      </w:pPr>
+      <w:r>
+        <w:rPr>
+          <w:rFonts w:ascii="Times New Roman" w:eastAsia="Trebuchet MS" w:hAnsi="Times New Roman" w:cs="Times New Roman"/>
+          <w:color w:val="auto"/>
+          <w:sz w:val="24"/>
+          <w:szCs w:val="24"/>
+        </w:rPr>
+        <w:t>Since they avoid the vanishing gradient problem, LSTM networks outperform traditional RNNs. When an error must propagate across all previous layers, a vanishing gradient is the product</w:t>
+      </w:r>
+      <w:r>
+        <w:rPr>
+          <w:rFonts w:ascii="Times New Roman" w:eastAsia="Trebuchet MS" w:hAnsi="Times New Roman" w:cs="Times New Roman"/>
+          <w:color w:val="auto"/>
+          <w:sz w:val="24"/>
+          <w:szCs w:val="24"/>
+        </w:rPr>
+        <w:t xml:space="preserve"> shown in figure 21</w:t>
+      </w:r>
+      <w:r>
+        <w:rPr>
+          <w:rFonts w:ascii="Times New Roman" w:eastAsia="Trebuchet MS" w:hAnsi="Times New Roman" w:cs="Times New Roman"/>
+          <w:color w:val="auto"/>
+          <w:sz w:val="24"/>
+          <w:szCs w:val="24"/>
+        </w:rPr>
+        <w:t>. The network weights are no longer changed as the gradient decreases. The gradients of the loss function approach zero as more layers are added, making the network difficult to practise.</w:t>
+      </w:r>
+    </w:p>
+    <w:p>
+      <w:pPr>
+        <w:rPr>
+          <w:rFonts w:eastAsia="Trebuchet MS"/>
+        </w:rPr>
+      </w:pPr>
+    </w:p>
+    <w:p>
+      <w:pPr>
+        <w:rPr>
+          <w:rFonts w:eastAsia="Trebuchet MS"/>
+        </w:rPr>
+      </w:pPr>
+    </w:p>
+    <w:p>
+      <w:pPr>
+        <w:pStyle w:val="Heading1"/>
+        <w:spacing w:line="360" w:lineRule="auto"/>
+        <w:rPr>
+          <w:rFonts w:ascii="Times New Roman" w:eastAsia="Trebuchet MS" w:hAnsi="Times New Roman" w:cs="Times New Roman"/>
+          <w:color w:val="auto"/>
+          <w:sz w:val="24"/>
+          <w:szCs w:val="24"/>
+        </w:rPr>
+      </w:pPr>
     </w:p>
     <w:p>
       <w:pPr>
@@ -5186,40 +6011,76 @@
           <w:szCs w:val="36"/>
         </w:rPr>
       </w:pPr>
-    </w:p>
-    <w:p>
-      <w:pPr>
-        <w:pStyle w:val="Heading1"/>
-        <w:spacing w:line="360" w:lineRule="auto"/>
+      <w:r>
         <w:rPr>
           <w:rFonts w:ascii="Times New Roman" w:eastAsia="Trebuchet MS" w:hAnsi="Times New Roman" w:cs="Times New Roman"/>
           <w:sz w:val="36"/>
           <w:szCs w:val="36"/>
         </w:rPr>
-      </w:pPr>
+        <w:t>With the recent advances in data science, it has been discovered that Long Short Term Memory networks, also known as LSTMs, are the most powerful solution for almost all of these sequence prediction problems.</w:t>
+      </w:r>
       <w:r>
         <w:rPr>
           <w:rFonts w:ascii="Times New Roman" w:eastAsia="Trebuchet MS" w:hAnsi="Times New Roman" w:cs="Times New Roman"/>
           <w:sz w:val="36"/>
           <w:szCs w:val="36"/>
         </w:rPr>
-        <w:t>References</w:t>
-      </w:r>
-      <w:bookmarkEnd w:id="17"/>
-    </w:p>
-    <w:p>
-      <w:pPr>
-        <w:rPr>
-          <w:rFonts w:eastAsia="Trebuchet MS"/>
-        </w:rPr>
-      </w:pPr>
-      <w:hyperlink r:id="rId22" w:history="1">
+        <w:t xml:space="preserve"> LSTM network has even been trained to write movies [14]. The LSTM network was trained with corpus of dozens of </w:t>
+      </w:r>
+      <w:proofErr w:type="spellStart"/>
+      <w:r>
+        <w:rPr>
+          <w:rFonts w:ascii="Times New Roman" w:eastAsia="Trebuchet MS" w:hAnsi="Times New Roman" w:cs="Times New Roman"/>
+          <w:sz w:val="36"/>
+          <w:szCs w:val="36"/>
+        </w:rPr>
+        <w:t>sc</w:t>
+      </w:r>
+      <w:proofErr w:type="spellEnd"/>
+      <w:r>
+        <w:rPr>
+          <w:rFonts w:ascii="Times New Roman" w:eastAsia="Trebuchet MS" w:hAnsi="Times New Roman" w:cs="Times New Roman"/>
+          <w:sz w:val="36"/>
+          <w:szCs w:val="36"/>
+        </w:rPr>
+        <w:t xml:space="preserve">-fi screenplays </w:t>
+      </w:r>
+      <w:r>
+        <w:rPr>
+          <w:rFonts w:ascii="Times New Roman" w:eastAsia="Trebuchet MS" w:hAnsi="Times New Roman" w:cs="Times New Roman"/>
+          <w:sz w:val="36"/>
+          <w:szCs w:val="36"/>
+        </w:rPr>
+        <w:t xml:space="preserve">and movies dating back from the 1980s and 90s. </w:t>
+      </w:r>
+    </w:p>
+    <w:p>
+      <w:pPr>
+        <w:rPr>
+          <w:rFonts w:eastAsia="Trebuchet MS"/>
+        </w:rPr>
+      </w:pPr>
+    </w:p>
+    <w:p>
+      <w:pPr>
+        <w:rPr>
+          <w:rFonts w:eastAsia="Trebuchet MS"/>
+        </w:rPr>
+      </w:pPr>
+    </w:p>
+    <w:p>
+      <w:pPr>
+        <w:rPr>
+          <w:rFonts w:eastAsia="Trebuchet MS"/>
+        </w:rPr>
+      </w:pPr>
+      <w:hyperlink r:id="rId29" w:history="1">
         <w:r>
           <w:rPr>
             <w:rStyle w:val="Hyperlink"/>
             <w:rFonts w:eastAsia="Trebuchet MS"/>
           </w:rPr>
-          <w:t>[1] https://www.statista.com/statistics/324578/market-value-of-companies-on-the-london-stock-exchange/</w:t>
+          <w:t>https://arstechnica.com/gaming /2016/an-ai-wrote-this-movie-and-its-strangely-moving/</w:t>
         </w:r>
       </w:hyperlink>
       <w:r>
@@ -5231,22 +6092,77 @@
     </w:p>
     <w:p>
       <w:pPr>
-        <w:rPr>
-          <w:rFonts w:eastAsia="Trebuchet MS"/>
-        </w:rPr>
-      </w:pPr>
-    </w:p>
-    <w:p>
-      <w:pPr>
-        <w:rPr>
-          <w:lang w:val="en-US"/>
-        </w:rPr>
-      </w:pPr>
-      <w:r>
-        <w:rPr>
-          <w:lang w:val="en-US"/>
-        </w:rPr>
-        <w:lastRenderedPageBreak/>
+        <w:pStyle w:val="Heading1"/>
+        <w:spacing w:line="360" w:lineRule="auto"/>
+        <w:rPr>
+          <w:rFonts w:ascii="Times New Roman" w:eastAsia="Trebuchet MS" w:hAnsi="Times New Roman" w:cs="Times New Roman"/>
+          <w:sz w:val="36"/>
+          <w:szCs w:val="36"/>
+        </w:rPr>
+      </w:pPr>
+      <w:r>
+        <w:rPr>
+          <w:rFonts w:ascii="Times New Roman" w:eastAsia="Trebuchet MS" w:hAnsi="Times New Roman" w:cs="Times New Roman"/>
+          <w:sz w:val="36"/>
+          <w:szCs w:val="36"/>
+        </w:rPr>
+        <w:t>References</w:t>
+      </w:r>
+      <w:bookmarkEnd w:id="17"/>
+    </w:p>
+    <w:p>
+      <w:pPr>
+        <w:rPr>
+          <w:rFonts w:eastAsia="Trebuchet MS"/>
+        </w:rPr>
+      </w:pPr>
+      <w:hyperlink r:id="rId30" w:history="1">
+        <w:r>
+          <w:rPr>
+            <w:rStyle w:val="Hyperlink"/>
+            <w:rFonts w:eastAsia="Trebuchet MS"/>
+          </w:rPr>
+          <w:t>[1] https://www.statista.com/statistics/324578</w:t>
+        </w:r>
+        <w:r>
+          <w:rPr>
+            <w:rStyle w:val="Hyperlink"/>
+            <w:rFonts w:eastAsia="Trebuchet MS"/>
+          </w:rPr>
+          <w:t>/</w:t>
+        </w:r>
+        <w:r>
+          <w:rPr>
+            <w:rStyle w:val="Hyperlink"/>
+            <w:rFonts w:eastAsia="Trebuchet MS"/>
+          </w:rPr>
+          <w:t>market-value-of-companies-on-the-london-stock-exchange/</w:t>
+        </w:r>
+      </w:hyperlink>
+      <w:r>
+        <w:rPr>
+          <w:rFonts w:eastAsia="Trebuchet MS"/>
+        </w:rPr>
+        <w:t xml:space="preserve"> </w:t>
+      </w:r>
+    </w:p>
+    <w:p>
+      <w:pPr>
+        <w:rPr>
+          <w:rFonts w:eastAsia="Trebuchet MS"/>
+        </w:rPr>
+      </w:pPr>
+    </w:p>
+    <w:p>
+      <w:pPr>
+        <w:rPr>
+          <w:lang w:val="en-US"/>
+        </w:rPr>
+      </w:pPr>
+      <w:r>
+        <w:rPr>
+          <w:lang w:val="en-US"/>
+        </w:rPr>
         <w:t xml:space="preserve">[2] Marutitech.com (-) 12 Use Cases of AI and Machine Learning </w:t>
       </w:r>
       <w:proofErr w:type="gramStart"/>
@@ -5263,7 +6179,7 @@
         </w:rPr>
         <w:t xml:space="preserve"> Finance [ONLINE]. Available at: </w:t>
       </w:r>
-      <w:hyperlink r:id="rId23" w:history="1">
+      <w:hyperlink r:id="rId31" w:history="1">
         <w:r>
           <w:rPr>
             <w:rStyle w:val="Hyperlink"/>
@@ -5298,7 +6214,7 @@
         </w:rPr>
         <w:t xml:space="preserve">[3] </w:t>
       </w:r>
-      <w:hyperlink r:id="rId24" w:history="1">
+      <w:hyperlink r:id="rId32" w:history="1">
         <w:r>
           <w:rPr>
             <w:rStyle w:val="Hyperlink"/>
@@ -5333,7 +6249,7 @@
         </w:rPr>
         <w:t xml:space="preserve">[4] </w:t>
       </w:r>
-      <w:hyperlink r:id="rId25" w:history="1">
+      <w:hyperlink r:id="rId33" w:history="1">
         <w:r>
           <w:rPr>
             <w:rStyle w:val="Hyperlink"/>
@@ -5369,7 +6285,7 @@
         </w:rPr>
         <w:t xml:space="preserve">[5] </w:t>
       </w:r>
-      <w:hyperlink r:id="rId26" w:history="1">
+      <w:hyperlink r:id="rId34" w:history="1">
         <w:r>
           <w:rPr>
             <w:rStyle w:val="Hyperlink"/>
@@ -5404,7 +6320,7 @@
         </w:rPr>
         <w:t xml:space="preserve">[6] </w:t>
       </w:r>
-      <w:hyperlink r:id="rId27" w:history="1">
+      <w:hyperlink r:id="rId35" w:history="1">
         <w:r>
           <w:rPr>
             <w:rStyle w:val="Hyperlink"/>
@@ -5439,7 +6355,7 @@
         </w:rPr>
         <w:t xml:space="preserve">[7] </w:t>
       </w:r>
-      <w:hyperlink r:id="rId28" w:history="1">
+      <w:hyperlink r:id="rId36" w:history="1">
         <w:r>
           <w:rPr>
             <w:rStyle w:val="Hyperlink"/>
@@ -5474,7 +6390,7 @@
         </w:rPr>
         <w:t xml:space="preserve">[8] </w:t>
       </w:r>
-      <w:hyperlink r:id="rId29" w:history="1">
+      <w:hyperlink r:id="rId37" w:history="1">
         <w:r>
           <w:rPr>
             <w:rStyle w:val="Hyperlink"/>
@@ -5509,7 +6425,7 @@
         </w:rPr>
         <w:t xml:space="preserve">[9] </w:t>
       </w:r>
-      <w:hyperlink r:id="rId30" w:history="1">
+      <w:hyperlink r:id="rId38" w:history="1">
         <w:r>
           <w:rPr>
             <w:rStyle w:val="Hyperlink"/>
@@ -5526,6 +6442,90 @@
       </w:r>
     </w:p>
     <w:p/>
+    <w:p>
+      <w:r>
+        <w:t xml:space="preserve">[10] </w:t>
+      </w:r>
+      <w:hyperlink r:id="rId39" w:history="1">
+        <w:r>
+          <w:rPr>
+            <w:rStyle w:val="Hyperlink"/>
+          </w:rPr>
+          <w:t>https://builtin.com/data-science/recurrent-neural-networks-and-lstm</w:t>
+        </w:r>
+      </w:hyperlink>
+      <w:r>
+        <w:t xml:space="preserve"> </w:t>
+      </w:r>
+    </w:p>
+    <w:p/>
+    <w:p>
+      <w:r>
+        <w:t xml:space="preserve">[11] </w:t>
+      </w:r>
+      <w:hyperlink r:id="rId40" w:history="1">
+        <w:r>
+          <w:rPr>
+            <w:rStyle w:val="Hyperlink"/>
+          </w:rPr>
+          <w:t>https://commons.wikimedia.org/wiki/File:RecurrentLayerNeuralNetwork_english.png</w:t>
+        </w:r>
+      </w:hyperlink>
+      <w:r>
+        <w:t xml:space="preserve"> </w:t>
+      </w:r>
+    </w:p>
+    <w:p/>
+    <w:p>
+      <w:r>
+        <w:t xml:space="preserve">[12] </w:t>
+      </w:r>
+      <w:hyperlink r:id="rId41" w:history="1">
+        <w:r>
+          <w:rPr>
+            <w:rStyle w:val="Hyperlink"/>
+          </w:rPr>
+          <w:t>https://commons.wikimedia.org/wiki/File:Artificial_neural_network.svg</w:t>
+        </w:r>
+      </w:hyperlink>
+      <w:r>
+        <w:t xml:space="preserve"> </w:t>
+      </w:r>
+    </w:p>
+    <w:p/>
+    <w:p>
+      <w:r>
+        <w:t xml:space="preserve">[13] </w:t>
+      </w:r>
+      <w:hyperlink r:id="rId42" w:history="1">
+        <w:r>
+          <w:rPr>
+            <w:rStyle w:val="Hyperlink"/>
+          </w:rPr>
+          <w:t>https://fr.wikipedia.org/wiki/Fichier:Recurrent_neural_network_unfold.svg</w:t>
+        </w:r>
+      </w:hyperlink>
+      <w:r>
+        <w:t xml:space="preserve"> </w:t>
+      </w:r>
+    </w:p>
+    <w:p/>
+    <w:p>
+      <w:r>
+        <w:t xml:space="preserve">[14] </w:t>
+      </w:r>
+      <w:hyperlink r:id="rId43" w:history="1">
+        <w:r>
+          <w:rPr>
+            <w:rStyle w:val="Hyperlink"/>
+          </w:rPr>
+          <w:t>https://arstechnica.com/gaming/2016/06/an-ai-wrote-this-movie-and-its-strangely-moving/</w:t>
+        </w:r>
+      </w:hyperlink>
+      <w:r>
+        <w:t xml:space="preserve"> </w:t>
+      </w:r>
+    </w:p>
     <w:p/>
     <w:p>
       <w:pPr>
@@ -10166,7 +11166,7 @@
   <w:style w:type="paragraph" w:default="1" w:styleId="Normal">
     <w:name w:val="Normal"/>
     <w:qFormat/>
-    <w:rsid w:val="002E429F"/>
+    <w:rsid w:val="00E12559"/>
     <w:rPr>
       <w:rFonts w:ascii="Times New Roman" w:eastAsia="Times New Roman" w:hAnsi="Times New Roman" w:cs="Times New Roman"/>
       <w:lang w:eastAsia="en-GB"/>

</xml_diff>